<commit_message>
Naming + documeny fixes
</commit_message>
<xml_diff>
--- a/A20 EX03 IdanRam 203315098 DolevAttiya 205811797/A20 EX03 Idan 203315098 Dolev 205811797.docx
+++ b/A20 EX03 IdanRam 203315098 DolevAttiya 205811797/A20 EX03 Idan 203315098 Dolev 205811797.docx
@@ -918,6 +918,12 @@
     <w:p>
       <w:pPr>
         <w:spacing w:after="0" w:line="240" w:lineRule="auto"/>
+        <w:ind w:left="720" w:right="720"/>
+      </w:pPr>
+    </w:p>
+    <w:p>
+      <w:pPr>
+        <w:spacing w:after="0" w:line="240" w:lineRule="auto"/>
         <w:ind w:right="720"/>
       </w:pPr>
       <w:r>
@@ -925,13 +931,13 @@
           <w:noProof/>
         </w:rPr>
         <w:drawing>
-          <wp:anchor distT="0" distB="0" distL="114300" distR="114300" simplePos="0" relativeHeight="251666432" behindDoc="0" locked="0" layoutInCell="1" allowOverlap="1" wp14:anchorId="0511AAFF" wp14:editId="25378DFD">
+          <wp:anchor distT="0" distB="0" distL="114300" distR="114300" simplePos="0" relativeHeight="251666432" behindDoc="0" locked="0" layoutInCell="1" allowOverlap="1" wp14:anchorId="0511AAFF" wp14:editId="028139EA">
             <wp:simplePos x="0" y="0"/>
             <wp:positionH relativeFrom="margin">
               <wp:align>center</wp:align>
             </wp:positionH>
             <wp:positionV relativeFrom="paragraph">
-              <wp:posOffset>319460</wp:posOffset>
+              <wp:posOffset>439326</wp:posOffset>
             </wp:positionV>
             <wp:extent cx="4010328" cy="628678"/>
             <wp:effectExtent l="0" t="0" r="3175" b="0"/>
@@ -992,7 +998,28 @@
           <w:rFonts w:hint="cs"/>
           <w:rtl/>
         </w:rPr>
-        <w:t>כחלק מחוויית המשתמש, כאשר בוחרים אלמנט חדש לאנליזה</w:t>
+        <w:t xml:space="preserve">כחלק מחוויית המשתמש, </w:t>
+      </w:r>
+      <w:r>
+        <w:rPr>
+          <w:rFonts w:hint="cs"/>
+          <w:rtl/>
+        </w:rPr>
+        <w:t>רצינו לשלב מרכיב ויזואלי בולט שיופיע לאחר בחירת</w:t>
+      </w:r>
+      <w:r>
+        <w:rPr>
+          <w:rFonts w:hint="cs"/>
+          <w:rtl/>
+        </w:rPr>
+        <w:t xml:space="preserve"> אלמנט חדש לאנליזה</w:t>
+      </w:r>
+      <w:r>
+        <w:rPr>
+          <w:rFonts w:hint="cs"/>
+          <w:rtl/>
+        </w:rPr>
+        <w:t xml:space="preserve"> בעזרת הכפתורים הבאים</w:t>
       </w:r>
       <w:r>
         <w:rPr>
@@ -1024,14 +1051,60 @@
           <w:rFonts w:hint="cs"/>
           <w:rtl/>
         </w:rPr>
-        <w:t xml:space="preserve">במקרה זה, </w:t>
-      </w:r>
-      <w:r>
-        <w:rPr>
-          <w:rFonts w:hint="cs"/>
-          <w:rtl/>
-        </w:rPr>
-        <w:t xml:space="preserve">מופיעה אנימציה אשר מציגה למשתמש שנעשית אנליזה מחדש. אנימציה זו איננה חסרת משמעות: </w:t>
+        <w:t xml:space="preserve">המרכיב </w:t>
+      </w:r>
+      <w:proofErr w:type="spellStart"/>
+      <w:r>
+        <w:rPr>
+          <w:rFonts w:hint="cs"/>
+          <w:rtl/>
+        </w:rPr>
+        <w:t>הויזואלי</w:t>
+      </w:r>
+      <w:proofErr w:type="spellEnd"/>
+      <w:r>
+        <w:rPr>
+          <w:rFonts w:hint="cs"/>
+          <w:rtl/>
+        </w:rPr>
+        <w:t xml:space="preserve"> שבחרנו ליישם הוא </w:t>
+      </w:r>
+      <w:proofErr w:type="spellStart"/>
+      <w:r>
+        <w:rPr>
+          <w:rFonts w:hint="cs"/>
+          <w:rtl/>
+        </w:rPr>
+        <w:t>אנימציה,</w:t>
+      </w:r>
+      <w:r>
+        <w:rPr>
+          <w:rFonts w:hint="cs"/>
+          <w:rtl/>
+        </w:rPr>
+        <w:t>אשר</w:t>
+      </w:r>
+      <w:proofErr w:type="spellEnd"/>
+      <w:r>
+        <w:rPr>
+          <w:rFonts w:hint="cs"/>
+          <w:rtl/>
+        </w:rPr>
+        <w:t xml:space="preserve"> מציגה למשתמש שנעשית אנליזה מחדש. אנימציה זו איננה </w:t>
+      </w:r>
+      <w:r>
+        <w:rPr>
+          <w:rFonts w:hint="cs"/>
+          <w:rtl/>
+        </w:rPr>
+        <w:t>שטחית</w:t>
+      </w:r>
+      <w:r>
+        <w:rPr>
+          <w:rFonts w:hint="cs"/>
+          <w:rtl/>
+        </w:rPr>
+        <w:t xml:space="preserve">: </w:t>
       </w:r>
     </w:p>
     <w:p>
@@ -1049,7 +1122,35 @@
           <w:rFonts w:hint="cs"/>
           <w:rtl/>
         </w:rPr>
-        <w:t>בשלב הראשון, ״אנימציית הכניסה״ ההתחלתית מופיעה בגלישה/צמיחה למסך עד שחלונה יגיע לגודל חלון האב שלו.</w:t>
+        <w:t>בשלב הראשון, ״אנימציית הכניסה״ ההתחלתית מופיעה בגלישה/צמיחה למסך עד ש</w:t>
+      </w:r>
+      <w:r>
+        <w:rPr>
+          <w:rFonts w:hint="cs"/>
+          <w:rtl/>
+        </w:rPr>
+        <w:t>גודלה</w:t>
+      </w:r>
+      <w:r>
+        <w:rPr>
+          <w:rFonts w:hint="cs"/>
+          <w:rtl/>
+        </w:rPr>
+        <w:t xml:space="preserve"> י</w:t>
+      </w:r>
+      <w:r>
+        <w:rPr>
+          <w:rFonts w:hint="cs"/>
+          <w:rtl/>
+        </w:rPr>
+        <w:t>שתווה</w:t>
+      </w:r>
+      <w:r>
+        <w:rPr>
+          <w:rFonts w:hint="cs"/>
+          <w:rtl/>
+        </w:rPr>
+        <w:t xml:space="preserve"> לגודל חלון האב שלו.</w:t>
       </w:r>
     </w:p>
     <w:p>
@@ -1170,7 +1271,21 @@
           <w:rFonts w:hint="cs"/>
           <w:rtl/>
         </w:rPr>
-        <w:t>החבירה בתבנית</w:t>
+        <w:t>ה</w:t>
+      </w:r>
+      <w:r>
+        <w:rPr>
+          <w:rFonts w:hint="cs"/>
+          <w:rtl/>
+        </w:rPr>
+        <w:t>בחי</w:t>
+      </w:r>
+      <w:r>
+        <w:rPr>
+          <w:rFonts w:hint="cs"/>
+          <w:rtl/>
+        </w:rPr>
+        <w:t>רה בתבנית</w:t>
       </w:r>
       <w:r>
         <w:rPr>
@@ -1252,276 +1367,712 @@
     <w:p>
       <w:pPr>
         <w:spacing w:after="0" w:line="240" w:lineRule="auto"/>
+        <w:ind w:left="720" w:right="720"/>
+      </w:pPr>
+    </w:p>
+    <w:p>
+      <w:pPr>
+        <w:spacing w:after="0" w:line="240" w:lineRule="auto"/>
+        <w:ind w:right="284"/>
+        <w:rPr>
+          <w:rtl/>
+        </w:rPr>
+      </w:pPr>
+      <w:r>
+        <w:rPr>
+          <w:rFonts w:hint="cs"/>
+          <w:rtl/>
+        </w:rPr>
+        <w:t xml:space="preserve">בחרנו לממש את התבנית בעזרת </w:t>
+      </w:r>
+      <w:r>
+        <w:t>Delegates</w:t>
+      </w:r>
+      <w:r>
+        <w:rPr>
+          <w:rFonts w:hint="cs"/>
+          <w:rtl/>
+        </w:rPr>
+        <w:t xml:space="preserve"> ו-</w:t>
+      </w:r>
+      <w:r>
+        <w:t>Events</w:t>
+      </w:r>
+      <w:r>
+        <w:rPr>
+          <w:rFonts w:hint="cs"/>
+          <w:rtl/>
+        </w:rPr>
+        <w:t xml:space="preserve"> כאשר המחלקה בה נמצאת מתודת האנליזה (</w:t>
+      </w:r>
+      <w:proofErr w:type="spellStart"/>
+      <w:r>
+        <w:t>AnalyticsViewModel</w:t>
+      </w:r>
+      <w:proofErr w:type="spellEnd"/>
+      <w:r>
+        <w:rPr>
+          <w:rFonts w:hint="cs"/>
+          <w:rtl/>
+        </w:rPr>
+        <w:t>) מחזיקה ב-</w:t>
+      </w:r>
+      <w:r>
+        <w:t>Delegate</w:t>
+      </w:r>
+      <w:r>
+        <w:rPr>
+          <w:rFonts w:hint="cs"/>
+          <w:rtl/>
+        </w:rPr>
+        <w:t xml:space="preserve"> הנקרא</w:t>
+      </w:r>
+      <w:r>
+        <w:rPr>
+          <w:rFonts w:hint="cs"/>
+          <w:rtl/>
+        </w:rPr>
+        <w:t xml:space="preserve"> </w:t>
+      </w:r>
+      <w:proofErr w:type="spellStart"/>
+      <w:r>
+        <w:t>AnalysisFinishedEventHandler</w:t>
+      </w:r>
+      <w:proofErr w:type="spellEnd"/>
+      <w:r>
+        <w:t>()</w:t>
+      </w:r>
+      <w:r>
+        <w:rPr>
+          <w:rFonts w:hint="cs"/>
+          <w:rtl/>
+        </w:rPr>
+        <w:t xml:space="preserve"> ו-</w:t>
+      </w:r>
+      <w:r>
+        <w:t>Event</w:t>
+      </w:r>
+      <w:r>
+        <w:rPr>
+          <w:rFonts w:hint="cs"/>
+          <w:rtl/>
+        </w:rPr>
+        <w:t xml:space="preserve"> הנקרא </w:t>
+      </w:r>
+      <w:proofErr w:type="spellStart"/>
+      <w:r>
+        <w:t>m_AnalysisFinishedEvent</w:t>
+      </w:r>
+      <w:proofErr w:type="spellEnd"/>
+      <w:r>
+        <w:rPr>
+          <w:rFonts w:hint="cs"/>
+          <w:rtl/>
+        </w:rPr>
+        <w:t xml:space="preserve">. </w:t>
+      </w:r>
+      <w:r>
+        <w:rPr>
+          <w:rFonts w:hint="cs"/>
+          <w:rtl/>
+        </w:rPr>
+        <w:t xml:space="preserve">מתודת האנליזה, </w:t>
+      </w:r>
+      <w:r>
+        <w:t>Analyze</w:t>
+      </w:r>
+      <w:r>
+        <w:rPr>
+          <w:rFonts w:hint="cs"/>
+          <w:rtl/>
+        </w:rPr>
+        <w:t>, מפעילה את האנליזות</w:t>
+      </w:r>
+      <w:r>
+        <w:rPr>
+          <w:rFonts w:hint="cs"/>
+          <w:rtl/>
+        </w:rPr>
+        <w:t xml:space="preserve"> הספציפיות</w:t>
+      </w:r>
+      <w:r>
+        <w:rPr>
+          <w:rFonts w:hint="cs"/>
+          <w:rtl/>
+        </w:rPr>
+        <w:t xml:space="preserve"> של שני הפיצ׳רים שלנו </w:t>
+      </w:r>
+      <w:proofErr w:type="spellStart"/>
+      <w:r>
+        <w:rPr>
+          <w:rFonts w:hint="cs"/>
+          <w:rtl/>
+        </w:rPr>
+        <w:t>שלנו</w:t>
+      </w:r>
+      <w:proofErr w:type="spellEnd"/>
+      <w:r>
+        <w:rPr>
+          <w:rFonts w:hint="cs"/>
+          <w:rtl/>
+        </w:rPr>
+        <w:t xml:space="preserve"> (</w:t>
+      </w:r>
+      <w:proofErr w:type="spellStart"/>
+      <w:r>
+        <w:t>BestTimesToPost</w:t>
+      </w:r>
+      <w:proofErr w:type="spellEnd"/>
+      <w:r>
+        <w:rPr>
+          <w:rFonts w:hint="cs"/>
+          <w:rtl/>
+        </w:rPr>
+        <w:t xml:space="preserve"> ו-</w:t>
+      </w:r>
+      <w:proofErr w:type="spellStart"/>
+      <w:r>
+        <w:t>BiggestFans</w:t>
+      </w:r>
+      <w:proofErr w:type="spellEnd"/>
+      <w:r>
+        <w:rPr>
+          <w:rFonts w:hint="cs"/>
+          <w:rtl/>
+        </w:rPr>
+        <w:t xml:space="preserve">) בשני </w:t>
+      </w:r>
+      <w:proofErr w:type="spellStart"/>
+      <w:r>
+        <w:rPr>
+          <w:rFonts w:hint="cs"/>
+          <w:rtl/>
+        </w:rPr>
+        <w:t>ת׳רדים</w:t>
+      </w:r>
+      <w:proofErr w:type="spellEnd"/>
+      <w:r>
+        <w:rPr>
+          <w:rFonts w:hint="cs"/>
+          <w:rtl/>
+        </w:rPr>
+        <w:t xml:space="preserve"> נפרדים, כאשר </w:t>
+      </w:r>
+      <w:proofErr w:type="spellStart"/>
+      <w:r>
+        <w:rPr>
+          <w:rFonts w:hint="cs"/>
+          <w:rtl/>
+        </w:rPr>
+        <w:t>הת׳רד</w:t>
+      </w:r>
+      <w:proofErr w:type="spellEnd"/>
+      <w:r>
+        <w:rPr>
+          <w:rFonts w:hint="cs"/>
+          <w:rtl/>
+        </w:rPr>
+        <w:t xml:space="preserve"> הראשון (בעל עדיפות גבוהה יותר) עושה אנליזה לפיצ׳ר שחלונו כרגע מוצג למשתמש ובהתאמה</w:t>
+      </w:r>
+      <w:r>
+        <w:rPr>
+          <w:rFonts w:hint="cs"/>
+          <w:rtl/>
+        </w:rPr>
+        <w:t>,</w:t>
+      </w:r>
+      <w:r>
+        <w:rPr>
+          <w:rFonts w:hint="cs"/>
+          <w:rtl/>
+        </w:rPr>
+        <w:t xml:space="preserve"> האנליזה השנייה נעשית בעדיפות נמוכה יותר ברקע.</w:t>
+      </w:r>
+    </w:p>
+    <w:p>
+      <w:pPr>
+        <w:spacing w:after="0" w:line="240" w:lineRule="auto"/>
         <w:ind w:right="720"/>
-      </w:pPr>
-      <w:r>
-        <w:rPr>
-          <w:rFonts w:hint="cs"/>
-          <w:rtl/>
-        </w:rPr>
-        <w:t xml:space="preserve">בחרנו לממש את התבנית בעזרת </w:t>
-      </w:r>
-      <w:r>
-        <w:t>Delegates</w:t>
-      </w:r>
-      <w:r>
-        <w:rPr>
-          <w:rFonts w:hint="cs"/>
-          <w:rtl/>
-        </w:rPr>
-        <w:t xml:space="preserve"> ו-</w:t>
-      </w:r>
-      <w:r>
-        <w:t>Events</w:t>
-      </w:r>
-      <w:r>
-        <w:rPr>
-          <w:rFonts w:hint="cs"/>
-          <w:rtl/>
-        </w:rPr>
-        <w:t xml:space="preserve"> כאשר המחלקה בה נמצאת מתודת האנליזה (</w:t>
+        <w:rPr>
+          <w:rtl/>
+        </w:rPr>
+      </w:pPr>
+      <w:r>
+        <w:rPr>
+          <w:rFonts w:hint="cs"/>
+          <w:rtl/>
+        </w:rPr>
+        <w:t>מתודת ה-</w:t>
+      </w:r>
+      <w:r>
+        <w:t>Invoke</w:t>
+      </w:r>
+      <w:r>
+        <w:rPr>
+          <w:rFonts w:hint="cs"/>
+          <w:rtl/>
+        </w:rPr>
+        <w:t xml:space="preserve"> של ה-</w:t>
+      </w:r>
+      <w:r>
+        <w:t>Event</w:t>
+      </w:r>
+      <w:r>
+        <w:rPr>
+          <w:rFonts w:hint="cs"/>
+          <w:rtl/>
+        </w:rPr>
+        <w:t xml:space="preserve"> שהוזכר קודם לכן, מחוברת לסופו של </w:t>
       </w:r>
       <w:proofErr w:type="spellStart"/>
       <w:r>
+        <w:rPr>
+          <w:rFonts w:hint="cs"/>
+          <w:rtl/>
+        </w:rPr>
+        <w:t>הת׳רד</w:t>
+      </w:r>
+      <w:proofErr w:type="spellEnd"/>
+      <w:r>
+        <w:rPr>
+          <w:rFonts w:hint="cs"/>
+          <w:rtl/>
+        </w:rPr>
+        <w:t xml:space="preserve"> הראשון (כסוג של מתודת </w:t>
+      </w:r>
+      <w:r>
+        <w:t>Callback</w:t>
+      </w:r>
+      <w:r>
+        <w:rPr>
+          <w:rFonts w:hint="cs"/>
+          <w:rtl/>
+        </w:rPr>
+        <w:t>) ובכך תפעיל את כל המתודות הרשומות לאירוע בסופה של האנליזה</w:t>
+      </w:r>
+      <w:r>
+        <w:rPr>
+          <w:rFonts w:hint="cs"/>
+          <w:rtl/>
+        </w:rPr>
+        <w:t xml:space="preserve"> (במקרה הספציפי שלנו, רק מתודה אחת)</w:t>
+      </w:r>
+      <w:r>
+        <w:rPr>
+          <w:rFonts w:hint="cs"/>
+          <w:rtl/>
+        </w:rPr>
+        <w:t>.</w:t>
+      </w:r>
+    </w:p>
+    <w:p>
+      <w:pPr>
+        <w:spacing w:after="0" w:line="240" w:lineRule="auto"/>
+        <w:ind w:right="720"/>
+        <w:rPr>
+          <w:rtl/>
+        </w:rPr>
+      </w:pPr>
+    </w:p>
+    <w:p>
+      <w:pPr>
+        <w:spacing w:after="0" w:line="240" w:lineRule="auto"/>
+        <w:ind w:right="720"/>
+        <w:rPr>
+          <w:rtl/>
+        </w:rPr>
+      </w:pPr>
+      <w:r>
+        <w:rPr>
+          <w:rFonts w:hint="cs"/>
+          <w:rtl/>
+        </w:rPr>
+        <w:t xml:space="preserve">תחת </w:t>
+      </w:r>
+      <w:proofErr w:type="spellStart"/>
+      <w:r>
+        <w:t>AnalyticsView</w:t>
+      </w:r>
+      <w:proofErr w:type="spellEnd"/>
+      <w:r>
+        <w:rPr>
+          <w:rFonts w:hint="cs"/>
+          <w:rtl/>
+        </w:rPr>
+        <w:t xml:space="preserve">, המכיל את חלון האנימציה </w:t>
+      </w:r>
+      <w:proofErr w:type="spellStart"/>
+      <w:r>
+        <w:t>reanalyzingOverlay</w:t>
+      </w:r>
+      <w:proofErr w:type="spellEnd"/>
+      <w:r>
+        <w:rPr>
+          <w:rFonts w:hint="cs"/>
+          <w:rtl/>
+        </w:rPr>
+        <w:t xml:space="preserve"> (מופע של </w:t>
+      </w:r>
+      <w:proofErr w:type="spellStart"/>
+      <w:r>
+        <w:t>ReanalyzingView</w:t>
+      </w:r>
+      <w:proofErr w:type="spellEnd"/>
+      <w:r>
+        <w:rPr>
+          <w:rFonts w:hint="cs"/>
+          <w:rtl/>
+        </w:rPr>
+        <w:t xml:space="preserve">), אנו רושמים לאירוע </w:t>
+      </w:r>
+      <w:proofErr w:type="spellStart"/>
+      <w:r>
+        <w:t>m_AnalysisFinishedEvent</w:t>
+      </w:r>
+      <w:proofErr w:type="spellEnd"/>
+      <w:r>
+        <w:rPr>
+          <w:rFonts w:hint="cs"/>
+          <w:rtl/>
+        </w:rPr>
+        <w:t xml:space="preserve"> את המתודה האחראית  להודעה לאנימציה על סיום האנליזה</w:t>
+      </w:r>
+      <w:r>
+        <w:rPr>
+          <w:rFonts w:hint="cs"/>
+          <w:rtl/>
+        </w:rPr>
+        <w:t xml:space="preserve">: </w:t>
+      </w:r>
+      <w:proofErr w:type="spellStart"/>
+      <w:r>
+        <w:t>AnalysisFinishedNotification</w:t>
+      </w:r>
+      <w:proofErr w:type="spellEnd"/>
+      <w:r>
+        <w:rPr>
+          <w:rFonts w:hint="cs"/>
+          <w:rtl/>
+        </w:rPr>
+        <w:t>.</w:t>
+      </w:r>
+    </w:p>
+    <w:p>
+      <w:pPr>
+        <w:spacing w:after="0" w:line="240" w:lineRule="auto"/>
+        <w:ind w:right="720"/>
+        <w:rPr>
+          <w:rtl/>
+        </w:rPr>
+      </w:pPr>
+    </w:p>
+    <w:p>
+      <w:pPr>
+        <w:spacing w:after="0" w:line="240" w:lineRule="auto"/>
+        <w:ind w:right="720"/>
+        <w:rPr>
+          <w:rtl/>
+        </w:rPr>
+      </w:pPr>
+      <w:r>
+        <w:rPr>
+          <w:rFonts w:hint="cs"/>
+          <w:rtl/>
+        </w:rPr>
+        <w:t xml:space="preserve">המתודה הנ״ל, משנה ערך בוליאני במחלקת האנימציה </w:t>
+      </w:r>
+      <w:proofErr w:type="spellStart"/>
+      <w:r>
+        <w:t>ReanalyzingView</w:t>
+      </w:r>
+      <w:proofErr w:type="spellEnd"/>
+      <w:r>
+        <w:rPr>
+          <w:rFonts w:hint="cs"/>
+          <w:rtl/>
+        </w:rPr>
+        <w:t xml:space="preserve"> במהלך האנימציה כפי שהוסבר בסעיף הקודם</w:t>
+      </w:r>
+      <w:r>
+        <w:rPr>
+          <w:rFonts w:hint="cs"/>
+          <w:rtl/>
+        </w:rPr>
+        <w:t>. אם האנליזה הסתיימה</w:t>
+      </w:r>
+      <w:r>
+        <w:rPr>
+          <w:rFonts w:hint="cs"/>
+          <w:rtl/>
+        </w:rPr>
+        <w:t xml:space="preserve">, </w:t>
+      </w:r>
+      <w:r>
+        <w:rPr>
+          <w:rFonts w:hint="cs"/>
+          <w:rtl/>
+        </w:rPr>
+        <w:t>ההודעה מתקבלת ו</w:t>
+      </w:r>
+      <w:r>
+        <w:rPr>
+          <w:rFonts w:hint="cs"/>
+          <w:rtl/>
+        </w:rPr>
+        <w:t>השל</w:t>
+      </w:r>
+      <w:r>
+        <w:rPr>
+          <w:rFonts w:hint="cs"/>
+          <w:rtl/>
+        </w:rPr>
+        <w:t xml:space="preserve">ב </w:t>
+      </w:r>
+      <w:r>
+        <w:rPr>
+          <w:rFonts w:hint="cs"/>
+          <w:rtl/>
+        </w:rPr>
+        <w:t>השני של האנימציה יחל</w:t>
+      </w:r>
+      <w:r>
+        <w:rPr>
+          <w:rFonts w:hint="cs"/>
+          <w:rtl/>
+        </w:rPr>
+        <w:t xml:space="preserve">, </w:t>
+      </w:r>
+      <w:r>
+        <w:rPr>
+          <w:rFonts w:hint="cs"/>
+          <w:rtl/>
+        </w:rPr>
+        <w:t>אחרת, האנימציה תישאר בשלב הראשון</w:t>
+      </w:r>
+      <w:r>
+        <w:rPr>
+          <w:rFonts w:hint="cs"/>
+          <w:rtl/>
+        </w:rPr>
+        <w:t xml:space="preserve"> עד לקבלת ההודעה</w:t>
+      </w:r>
+      <w:r>
+        <w:rPr>
+          <w:rFonts w:hint="cs"/>
+          <w:rtl/>
+        </w:rPr>
+        <w:t>.</w:t>
+      </w:r>
+    </w:p>
+    <w:p>
+      <w:pPr>
+        <w:spacing w:after="0" w:line="240" w:lineRule="auto"/>
+        <w:ind w:right="720"/>
+        <w:rPr>
+          <w:rtl/>
+        </w:rPr>
+      </w:pPr>
+    </w:p>
+    <w:p>
+      <w:pPr>
+        <w:spacing w:after="0" w:line="240" w:lineRule="auto"/>
+        <w:ind w:right="720"/>
+        <w:rPr>
+          <w:rtl/>
+        </w:rPr>
+      </w:pPr>
+    </w:p>
+    <w:p>
+      <w:pPr>
+        <w:spacing w:after="0" w:line="240" w:lineRule="auto"/>
+        <w:ind w:right="720"/>
+        <w:rPr>
+          <w:rtl/>
+        </w:rPr>
+      </w:pPr>
+      <w:r>
+        <w:rPr>
+          <w:rFonts w:hint="cs"/>
+          <w:rtl/>
+        </w:rPr>
+        <w:t>מיקום התבנית בקוד:</w:t>
+      </w:r>
+    </w:p>
+    <w:p>
+      <w:pPr>
+        <w:spacing w:after="0" w:line="240" w:lineRule="auto"/>
+        <w:ind w:right="720"/>
+        <w:rPr>
+          <w:rtl/>
+        </w:rPr>
+      </w:pPr>
+    </w:p>
+    <w:p>
+      <w:pPr>
+        <w:spacing w:after="0" w:line="240" w:lineRule="auto"/>
+        <w:ind w:right="720"/>
+        <w:rPr>
+          <w:b/>
+          <w:bCs/>
+        </w:rPr>
+      </w:pPr>
+      <w:r>
+        <w:rPr>
+          <w:rFonts w:hint="cs"/>
+          <w:b/>
+          <w:bCs/>
+          <w:rtl/>
+        </w:rPr>
+        <w:t xml:space="preserve"> </w:t>
+      </w:r>
+      <w:proofErr w:type="spellStart"/>
+      <w:r>
+        <w:rPr>
+          <w:b/>
+          <w:bCs/>
+        </w:rPr>
+        <w:t>Observervable</w:t>
+      </w:r>
+      <w:proofErr w:type="spellEnd"/>
+      <w:r>
+        <w:rPr>
+          <w:b/>
+          <w:bCs/>
+        </w:rPr>
+        <w:t xml:space="preserve"> Subject &amp; Notifier:</w:t>
+      </w:r>
+    </w:p>
+    <w:p>
+      <w:pPr>
+        <w:spacing w:after="0" w:line="240" w:lineRule="auto"/>
+        <w:ind w:right="720"/>
+      </w:pPr>
+      <w:proofErr w:type="spellStart"/>
+      <w:r>
+        <w:t>ViewModels</w:t>
+      </w:r>
+      <w:proofErr w:type="spellEnd"/>
+      <w:r>
+        <w:sym w:font="Wingdings" w:char="F0E8"/>
+      </w:r>
+      <w:proofErr w:type="spellStart"/>
+      <w:r>
         <w:t>AnalyticsViewModel</w:t>
       </w:r>
+      <w:r>
+        <w:t>.cs</w:t>
+      </w:r>
       <w:proofErr w:type="spellEnd"/>
-      <w:r>
-        <w:rPr>
-          <w:rFonts w:hint="cs"/>
-          <w:rtl/>
-        </w:rPr>
-        <w:t>) מחזיקה ב-</w:t>
-      </w:r>
-      <w:r>
-        <w:t>Delegate</w:t>
-      </w:r>
-      <w:r>
-        <w:rPr>
-          <w:rFonts w:hint="cs"/>
-          <w:rtl/>
-        </w:rPr>
-        <w:t xml:space="preserve"> הנקרא: </w:t>
+    </w:p>
+    <w:p>
+      <w:pPr>
+        <w:spacing w:after="0" w:line="240" w:lineRule="auto"/>
+        <w:ind w:right="720"/>
+      </w:pPr>
+    </w:p>
+    <w:p>
+      <w:pPr>
+        <w:spacing w:after="0" w:line="240" w:lineRule="auto"/>
+        <w:ind w:right="720"/>
+        <w:rPr>
+          <w:b/>
+          <w:bCs/>
+        </w:rPr>
+      </w:pPr>
+      <w:r>
+        <w:rPr>
+          <w:b/>
+          <w:bCs/>
+        </w:rPr>
+        <w:t>Observer:</w:t>
+      </w:r>
+    </w:p>
+    <w:p>
+      <w:pPr>
+        <w:spacing w:after="0" w:line="240" w:lineRule="auto"/>
+        <w:ind w:right="720"/>
+      </w:pPr>
+      <w:r>
+        <w:t>View</w:t>
+      </w:r>
+      <w:r>
+        <w:sym w:font="Wingdings" w:char="F0E8"/>
       </w:r>
       <w:proofErr w:type="spellStart"/>
       <w:r>
-        <w:t>AnalysisFinishedEventHandler</w:t>
+        <w:t>ReanalyzingView</w:t>
+      </w:r>
+      <w:r>
+        <w:t>.cs</w:t>
       </w:r>
       <w:proofErr w:type="spellEnd"/>
-      <w:r>
-        <w:t>()</w:t>
-      </w:r>
-      <w:r>
-        <w:rPr>
-          <w:rFonts w:hint="cs"/>
-          <w:rtl/>
-        </w:rPr>
-        <w:t xml:space="preserve"> ו-</w:t>
-      </w:r>
-      <w:r>
-        <w:t>Event</w:t>
-      </w:r>
-      <w:r>
-        <w:rPr>
-          <w:rFonts w:hint="cs"/>
-          <w:rtl/>
-        </w:rPr>
-        <w:t xml:space="preserve"> הנקרא </w:t>
-      </w:r>
-      <w:proofErr w:type="spellStart"/>
-      <w:r>
-        <w:t>m_AnalysisFinishedEvent</w:t>
-      </w:r>
-      <w:proofErr w:type="spellEnd"/>
-    </w:p>
-    <w:p>
-      <w:pPr>
-        <w:spacing w:after="0" w:line="240" w:lineRule="auto"/>
-        <w:ind w:right="720"/>
-        <w:rPr>
-          <w:rtl/>
-        </w:rPr>
-      </w:pPr>
-      <w:r>
-        <w:rPr>
-          <w:rFonts w:hint="cs"/>
-          <w:rtl/>
-        </w:rPr>
-        <w:t xml:space="preserve">כמתודת האנליזה, </w:t>
-      </w:r>
-      <w:r>
-        <w:t>Analyze</w:t>
-      </w:r>
-      <w:r>
-        <w:rPr>
-          <w:rFonts w:hint="cs"/>
-          <w:rtl/>
-        </w:rPr>
-        <w:t xml:space="preserve">, מפעילה את האנליזות של שני הפיצ׳רים שלנו </w:t>
-      </w:r>
-      <w:proofErr w:type="spellStart"/>
-      <w:r>
-        <w:rPr>
-          <w:rFonts w:hint="cs"/>
-          <w:rtl/>
-        </w:rPr>
-        <w:t>שלנו</w:t>
-      </w:r>
-      <w:proofErr w:type="spellEnd"/>
-      <w:r>
-        <w:rPr>
-          <w:rFonts w:hint="cs"/>
-          <w:rtl/>
-        </w:rPr>
-        <w:t xml:space="preserve"> (</w:t>
-      </w:r>
-      <w:proofErr w:type="spellStart"/>
-      <w:r>
-        <w:t>BestTimesToPost</w:t>
-      </w:r>
-      <w:proofErr w:type="spellEnd"/>
-      <w:r>
-        <w:rPr>
-          <w:rFonts w:hint="cs"/>
-          <w:rtl/>
-        </w:rPr>
-        <w:t xml:space="preserve"> ו-</w:t>
-      </w:r>
-      <w:proofErr w:type="spellStart"/>
-      <w:r>
-        <w:t>BiggestFans</w:t>
-      </w:r>
-      <w:proofErr w:type="spellEnd"/>
-      <w:r>
-        <w:rPr>
-          <w:rFonts w:hint="cs"/>
-          <w:rtl/>
-        </w:rPr>
-        <w:t xml:space="preserve">) בשני </w:t>
-      </w:r>
-      <w:proofErr w:type="spellStart"/>
-      <w:r>
-        <w:rPr>
-          <w:rFonts w:hint="cs"/>
-          <w:rtl/>
-        </w:rPr>
-        <w:t>ת׳רדים</w:t>
-      </w:r>
-      <w:proofErr w:type="spellEnd"/>
-      <w:r>
-        <w:rPr>
-          <w:rFonts w:hint="cs"/>
-          <w:rtl/>
-        </w:rPr>
-        <w:t xml:space="preserve"> נפרדים, כאשר </w:t>
-      </w:r>
-      <w:proofErr w:type="spellStart"/>
-      <w:r>
-        <w:rPr>
-          <w:rFonts w:hint="cs"/>
-          <w:rtl/>
-        </w:rPr>
-        <w:t>הת׳רד</w:t>
-      </w:r>
-      <w:proofErr w:type="spellEnd"/>
-      <w:r>
-        <w:rPr>
-          <w:rFonts w:hint="cs"/>
-          <w:rtl/>
-        </w:rPr>
-        <w:t xml:space="preserve"> הראשון (בעל עדיפות גבוהה יותר) עושה אנליזה לפיצ׳ר שחלונו כרגע מוצג למשתמש ובהתאמה האנליזה השנייה נעשית בעדיפות נמוכה יותר ברקע.</w:t>
-      </w:r>
-    </w:p>
-    <w:p>
-      <w:pPr>
-        <w:spacing w:after="0" w:line="240" w:lineRule="auto"/>
-        <w:ind w:right="720"/>
-        <w:rPr>
-          <w:rtl/>
-        </w:rPr>
-      </w:pPr>
-      <w:r>
-        <w:rPr>
-          <w:rFonts w:hint="cs"/>
-          <w:rtl/>
-        </w:rPr>
-        <w:t>מתודת ה-</w:t>
-      </w:r>
-      <w:r>
-        <w:t>Invoke</w:t>
-      </w:r>
-      <w:r>
-        <w:rPr>
-          <w:rFonts w:hint="cs"/>
-          <w:rtl/>
-        </w:rPr>
-        <w:t xml:space="preserve"> של ה-</w:t>
-      </w:r>
-      <w:r>
-        <w:t>Event</w:t>
-      </w:r>
-      <w:r>
-        <w:rPr>
-          <w:rFonts w:hint="cs"/>
-          <w:rtl/>
-        </w:rPr>
-        <w:t xml:space="preserve"> שהוזכר קודם לכן, מחוברת לסופו של </w:t>
-      </w:r>
-      <w:proofErr w:type="spellStart"/>
-      <w:r>
-        <w:rPr>
-          <w:rFonts w:hint="cs"/>
-          <w:rtl/>
-        </w:rPr>
-        <w:t>הת׳רד</w:t>
-      </w:r>
-      <w:proofErr w:type="spellEnd"/>
-      <w:r>
-        <w:rPr>
-          <w:rFonts w:hint="cs"/>
-          <w:rtl/>
-        </w:rPr>
-        <w:t xml:space="preserve"> הראשון (כסוג של מתודת </w:t>
-      </w:r>
-      <w:r>
-        <w:t>Callback</w:t>
-      </w:r>
-      <w:r>
-        <w:rPr>
-          <w:rFonts w:hint="cs"/>
-          <w:rtl/>
-        </w:rPr>
-        <w:t>) ובכך תפעיל את כל המתודות הרשומות לאירוע בסופה של האנליזה.</w:t>
-      </w:r>
-    </w:p>
-    <w:p>
-      <w:pPr>
-        <w:spacing w:after="0" w:line="240" w:lineRule="auto"/>
-        <w:ind w:right="720"/>
-        <w:rPr>
-          <w:rtl/>
-        </w:rPr>
-      </w:pPr>
-      <w:r>
-        <w:rPr>
-          <w:rFonts w:hint="cs"/>
+    </w:p>
+    <w:p>
+      <w:pPr>
+        <w:spacing w:after="0" w:line="240" w:lineRule="auto"/>
+        <w:ind w:left="720" w:right="720"/>
+        <w:rPr>
+          <w:rtl/>
+        </w:rPr>
+      </w:pPr>
+    </w:p>
+    <w:p>
+      <w:pPr>
+        <w:bidi w:val="0"/>
+        <w:spacing w:after="200"/>
+        <w:rPr>
+          <w:rtl/>
+        </w:rPr>
+      </w:pPr>
+      <w:r>
+        <w:rPr>
+          <w:rtl/>
+        </w:rPr>
+        <w:br w:type="page"/>
+      </w:r>
+    </w:p>
+    <w:p>
+      <w:pPr>
+        <w:spacing w:after="0" w:line="240" w:lineRule="auto"/>
+        <w:ind w:left="720" w:right="720"/>
+        <w:rPr>
+          <w:rtl/>
+        </w:rPr>
+      </w:pPr>
+    </w:p>
+    <w:p>
+      <w:pPr>
+        <w:spacing w:after="0" w:line="240" w:lineRule="auto"/>
+        <w:ind w:left="720" w:right="720"/>
+      </w:pPr>
+    </w:p>
+    <w:p>
+      <w:pPr>
+        <w:numPr>
+          <w:ilvl w:val="0"/>
+          <w:numId w:val="1"/>
+        </w:numPr>
+        <w:spacing w:after="0" w:line="240" w:lineRule="auto"/>
+      </w:pPr>
+      <w:r>
+        <w:rPr>
           <w:noProof/>
           <w:rtl/>
           <w:lang w:val="he-IL"/>
         </w:rPr>
         <w:drawing>
-          <wp:anchor distT="0" distB="0" distL="114300" distR="114300" simplePos="0" relativeHeight="251662336" behindDoc="0" locked="0" layoutInCell="1" allowOverlap="1" wp14:anchorId="0809FD1A" wp14:editId="2CA4C9AA">
+          <wp:anchor distT="0" distB="0" distL="114300" distR="114300" simplePos="0" relativeHeight="251663360" behindDoc="0" locked="0" layoutInCell="1" allowOverlap="1" wp14:anchorId="55013CC2" wp14:editId="4434E52D">
             <wp:simplePos x="0" y="0"/>
-            <wp:positionH relativeFrom="column">
-              <wp:posOffset>-256540</wp:posOffset>
+            <wp:positionH relativeFrom="margin">
+              <wp:posOffset>-843915</wp:posOffset>
             </wp:positionH>
             <wp:positionV relativeFrom="paragraph">
-              <wp:posOffset>176530</wp:posOffset>
+              <wp:posOffset>265339</wp:posOffset>
             </wp:positionV>
-            <wp:extent cx="5788025" cy="3823970"/>
-            <wp:effectExtent l="0" t="0" r="3175" b="0"/>
+            <wp:extent cx="6962775" cy="3928745"/>
+            <wp:effectExtent l="0" t="0" r="0" b="0"/>
             <wp:wrapTopAndBottom/>
-            <wp:docPr id="8" name="Picture 8"/>
+            <wp:docPr id="10" name="Picture 10"/>
             <wp:cNvGraphicFramePr>
               <a:graphicFrameLocks xmlns:a="http://schemas.openxmlformats.org/drawingml/2006/main" noChangeAspect="1"/>
             </wp:cNvGraphicFramePr>
@@ -1529,7 +2080,7 @@
               <a:graphicData uri="http://schemas.openxmlformats.org/drawingml/2006/picture">
                 <pic:pic xmlns:pic="http://schemas.openxmlformats.org/drawingml/2006/picture">
                   <pic:nvPicPr>
-                    <pic:cNvPr id="6" name="Screen Shot 2020-01-19 at 23.27.47.png"/>
+                    <pic:cNvPr id="10" name="Observer Pattern - Switch Analysis Element.png"/>
                     <pic:cNvPicPr/>
                   </pic:nvPicPr>
                   <pic:blipFill>
@@ -1547,7 +2098,7 @@
                   <pic:spPr>
                     <a:xfrm>
                       <a:off x="0" y="0"/>
-                      <a:ext cx="5788025" cy="3823970"/>
+                      <a:ext cx="6962775" cy="3928745"/>
                     </a:xfrm>
                     <a:prstGeom prst="rect">
                       <a:avLst/>
@@ -1565,6 +2116,9 @@
           </wp:anchor>
         </w:drawing>
       </w:r>
+      <w:r>
+        <w:t>Sequence Diagram</w:t>
+      </w:r>
     </w:p>
     <w:p>
       <w:pPr>
@@ -1579,572 +2133,24 @@
       <w:pPr>
         <w:spacing w:after="0" w:line="240" w:lineRule="auto"/>
         <w:ind w:right="720"/>
-        <w:rPr>
-          <w:rtl/>
-        </w:rPr>
-      </w:pPr>
-    </w:p>
-    <w:p>
-      <w:pPr>
-        <w:spacing w:after="0" w:line="240" w:lineRule="auto"/>
-        <w:ind w:right="720"/>
-        <w:rPr>
-          <w:rtl/>
-        </w:rPr>
-      </w:pPr>
-    </w:p>
-    <w:p>
-      <w:pPr>
-        <w:spacing w:after="0" w:line="240" w:lineRule="auto"/>
-        <w:ind w:right="720"/>
-        <w:rPr>
-          <w:rtl/>
-        </w:rPr>
-      </w:pPr>
-      <w:r>
-        <w:rPr>
-          <w:rFonts w:hint="cs"/>
+      </w:pPr>
+      <w:r>
+        <w:rPr>
           <w:noProof/>
           <w:rtl/>
           <w:lang w:val="he-IL"/>
         </w:rPr>
         <w:drawing>
-          <wp:anchor distT="0" distB="0" distL="114300" distR="114300" simplePos="0" relativeHeight="251660288" behindDoc="0" locked="0" layoutInCell="1" allowOverlap="1" wp14:anchorId="40CCD615" wp14:editId="59FC5559">
-            <wp:simplePos x="0" y="0"/>
-            <wp:positionH relativeFrom="column">
-              <wp:posOffset>983615</wp:posOffset>
-            </wp:positionH>
-            <wp:positionV relativeFrom="paragraph">
-              <wp:posOffset>863600</wp:posOffset>
-            </wp:positionV>
-            <wp:extent cx="3307715" cy="686435"/>
-            <wp:effectExtent l="0" t="0" r="0" b="0"/>
-            <wp:wrapTopAndBottom/>
-            <wp:docPr id="7" name="Picture 7"/>
-            <wp:cNvGraphicFramePr>
-              <a:graphicFrameLocks xmlns:a="http://schemas.openxmlformats.org/drawingml/2006/main" noChangeAspect="1"/>
-            </wp:cNvGraphicFramePr>
-            <a:graphic xmlns:a="http://schemas.openxmlformats.org/drawingml/2006/main">
-              <a:graphicData uri="http://schemas.openxmlformats.org/drawingml/2006/picture">
-                <pic:pic xmlns:pic="http://schemas.openxmlformats.org/drawingml/2006/picture">
-                  <pic:nvPicPr>
-                    <pic:cNvPr id="6" name="Screen Shot 2020-01-19 at 23.27.47.png"/>
-                    <pic:cNvPicPr/>
-                  </pic:nvPicPr>
-                  <pic:blipFill>
-                    <a:blip r:embed="rId12">
-                      <a:extLst>
-                        <a:ext uri="{28A0092B-C50C-407E-A947-70E740481C1C}">
-                          <a14:useLocalDpi xmlns:a14="http://schemas.microsoft.com/office/drawing/2010/main" val="0"/>
-                        </a:ext>
-                      </a:extLst>
-                    </a:blip>
-                    <a:stretch>
-                      <a:fillRect/>
-                    </a:stretch>
-                  </pic:blipFill>
-                  <pic:spPr>
-                    <a:xfrm>
-                      <a:off x="0" y="0"/>
-                      <a:ext cx="3307715" cy="686435"/>
-                    </a:xfrm>
-                    <a:prstGeom prst="rect">
-                      <a:avLst/>
-                    </a:prstGeom>
-                  </pic:spPr>
-                </pic:pic>
-              </a:graphicData>
-            </a:graphic>
-            <wp14:sizeRelH relativeFrom="page">
-              <wp14:pctWidth>0</wp14:pctWidth>
-            </wp14:sizeRelH>
-            <wp14:sizeRelV relativeFrom="page">
-              <wp14:pctHeight>0</wp14:pctHeight>
-            </wp14:sizeRelV>
-          </wp:anchor>
-        </w:drawing>
-      </w:r>
-      <w:r>
-        <w:rPr>
-          <w:rFonts w:hint="cs"/>
-          <w:noProof/>
-          <w:rtl/>
-          <w:lang w:val="he-IL"/>
-        </w:rPr>
-        <w:drawing>
-          <wp:anchor distT="0" distB="0" distL="114300" distR="114300" simplePos="0" relativeHeight="251658240" behindDoc="0" locked="0" layoutInCell="1" allowOverlap="1" wp14:anchorId="5F04FDFC" wp14:editId="35E99BE3">
-            <wp:simplePos x="0" y="0"/>
-            <wp:positionH relativeFrom="column">
-              <wp:posOffset>-935990</wp:posOffset>
-            </wp:positionH>
-            <wp:positionV relativeFrom="paragraph">
-              <wp:posOffset>593090</wp:posOffset>
-            </wp:positionV>
-            <wp:extent cx="7148222" cy="125649"/>
-            <wp:effectExtent l="0" t="0" r="0" b="1905"/>
-            <wp:wrapTopAndBottom/>
-            <wp:docPr id="6" name="Picture 6"/>
-            <wp:cNvGraphicFramePr>
-              <a:graphicFrameLocks xmlns:a="http://schemas.openxmlformats.org/drawingml/2006/main" noChangeAspect="1"/>
-            </wp:cNvGraphicFramePr>
-            <a:graphic xmlns:a="http://schemas.openxmlformats.org/drawingml/2006/main">
-              <a:graphicData uri="http://schemas.openxmlformats.org/drawingml/2006/picture">
-                <pic:pic xmlns:pic="http://schemas.openxmlformats.org/drawingml/2006/picture">
-                  <pic:nvPicPr>
-                    <pic:cNvPr id="6" name="Screen Shot 2020-01-19 at 23.27.47.png"/>
-                    <pic:cNvPicPr/>
-                  </pic:nvPicPr>
-                  <pic:blipFill>
-                    <a:blip r:embed="rId13" cstate="print">
-                      <a:extLst>
-                        <a:ext uri="{28A0092B-C50C-407E-A947-70E740481C1C}">
-                          <a14:useLocalDpi xmlns:a14="http://schemas.microsoft.com/office/drawing/2010/main" val="0"/>
-                        </a:ext>
-                      </a:extLst>
-                    </a:blip>
-                    <a:stretch>
-                      <a:fillRect/>
-                    </a:stretch>
-                  </pic:blipFill>
-                  <pic:spPr>
-                    <a:xfrm>
-                      <a:off x="0" y="0"/>
-                      <a:ext cx="7148222" cy="125649"/>
-                    </a:xfrm>
-                    <a:prstGeom prst="rect">
-                      <a:avLst/>
-                    </a:prstGeom>
-                  </pic:spPr>
-                </pic:pic>
-              </a:graphicData>
-            </a:graphic>
-            <wp14:sizeRelH relativeFrom="page">
-              <wp14:pctWidth>0</wp14:pctWidth>
-            </wp14:sizeRelH>
-            <wp14:sizeRelV relativeFrom="page">
-              <wp14:pctHeight>0</wp14:pctHeight>
-            </wp14:sizeRelV>
-          </wp:anchor>
-        </w:drawing>
-      </w:r>
-      <w:r>
-        <w:rPr>
-          <w:rFonts w:hint="cs"/>
-          <w:rtl/>
-        </w:rPr>
-        <w:t xml:space="preserve">תחת </w:t>
-      </w:r>
-      <w:proofErr w:type="spellStart"/>
-      <w:r>
-        <w:t>AnalyticsView</w:t>
-      </w:r>
-      <w:proofErr w:type="spellEnd"/>
-      <w:r>
-        <w:rPr>
-          <w:rFonts w:hint="cs"/>
-          <w:rtl/>
-        </w:rPr>
-        <w:t xml:space="preserve">, המכיל את חלון האנימציה </w:t>
-      </w:r>
-      <w:proofErr w:type="spellStart"/>
-      <w:r>
-        <w:t>reanalyzingOverlay</w:t>
-      </w:r>
-      <w:proofErr w:type="spellEnd"/>
-      <w:r>
-        <w:rPr>
-          <w:rFonts w:hint="cs"/>
-          <w:rtl/>
-        </w:rPr>
-        <w:t xml:space="preserve"> (מופע של </w:t>
-      </w:r>
-      <w:proofErr w:type="spellStart"/>
-      <w:r>
-        <w:t>ReanalyzingView</w:t>
-      </w:r>
-      <w:proofErr w:type="spellEnd"/>
-      <w:r>
-        <w:rPr>
-          <w:rFonts w:hint="cs"/>
-          <w:rtl/>
-        </w:rPr>
-        <w:t xml:space="preserve">), אנו רושמים לאירוע </w:t>
-      </w:r>
-      <w:proofErr w:type="spellStart"/>
-      <w:r>
-        <w:t>m_AnalysisFinishedEvent</w:t>
-      </w:r>
-      <w:proofErr w:type="spellEnd"/>
-      <w:r>
-        <w:rPr>
-          <w:rFonts w:hint="cs"/>
-          <w:rtl/>
-        </w:rPr>
-        <w:t xml:space="preserve"> את המתודה האחראית  להודעה לאנימציה על סיום האנליזה.</w:t>
-      </w:r>
-    </w:p>
-    <w:p>
-      <w:pPr>
-        <w:spacing w:after="0" w:line="240" w:lineRule="auto"/>
-        <w:ind w:right="720"/>
-        <w:rPr>
-          <w:rtl/>
-        </w:rPr>
-      </w:pPr>
-    </w:p>
-    <w:p>
-      <w:pPr>
-        <w:spacing w:after="0" w:line="240" w:lineRule="auto"/>
-        <w:ind w:right="720"/>
-        <w:rPr>
-          <w:rtl/>
-        </w:rPr>
-      </w:pPr>
-      <w:r>
-        <w:rPr>
-          <w:rFonts w:hint="cs"/>
-          <w:rtl/>
-        </w:rPr>
-        <w:t xml:space="preserve">המתודה הנ״ל, משנה ערך בוליאני במחלקת האנימציה </w:t>
-      </w:r>
-      <w:proofErr w:type="spellStart"/>
-      <w:r>
-        <w:t>ReanalyzingView</w:t>
-      </w:r>
-      <w:proofErr w:type="spellEnd"/>
-      <w:r>
-        <w:rPr>
-          <w:rFonts w:hint="cs"/>
-          <w:rtl/>
-        </w:rPr>
-        <w:t xml:space="preserve"> במהלך האנימציה כפי שהוסבר בסעיף הקודם, לאחר שזה קורה, השלה השני של האנימציה יחל ואחרת, האנימציה תישאר בשלב הראשון.</w:t>
-      </w:r>
-    </w:p>
-    <w:p>
-      <w:pPr>
-        <w:spacing w:after="0" w:line="240" w:lineRule="auto"/>
-        <w:ind w:right="720"/>
-        <w:rPr>
-          <w:rtl/>
-        </w:rPr>
-      </w:pPr>
-    </w:p>
-    <w:p>
-      <w:pPr>
-        <w:spacing w:after="0" w:line="240" w:lineRule="auto"/>
-        <w:ind w:right="720"/>
-        <w:jc w:val="both"/>
-        <w:rPr>
-          <w:rtl/>
-        </w:rPr>
-      </w:pPr>
-      <w:r>
-        <w:rPr>
-          <w:rFonts w:hint="cs"/>
-          <w:noProof/>
-          <w:rtl/>
-          <w:lang w:val="he-IL"/>
-        </w:rPr>
-        <w:lastRenderedPageBreak/>
-        <w:drawing>
-          <wp:inline distT="0" distB="0" distL="0" distR="0" wp14:anchorId="78BC0C9E" wp14:editId="33549DCE">
-            <wp:extent cx="5274310" cy="4735830"/>
-            <wp:effectExtent l="0" t="0" r="0" b="1270"/>
-            <wp:docPr id="9" name="Picture 9"/>
-            <wp:cNvGraphicFramePr>
-              <a:graphicFrameLocks xmlns:a="http://schemas.openxmlformats.org/drawingml/2006/main" noChangeAspect="1"/>
-            </wp:cNvGraphicFramePr>
-            <a:graphic xmlns:a="http://schemas.openxmlformats.org/drawingml/2006/main">
-              <a:graphicData uri="http://schemas.openxmlformats.org/drawingml/2006/picture">
-                <pic:pic xmlns:pic="http://schemas.openxmlformats.org/drawingml/2006/picture">
-                  <pic:nvPicPr>
-                    <pic:cNvPr id="9" name="Screen Shot 2020-01-19 at 23.28.23.png"/>
-                    <pic:cNvPicPr/>
-                  </pic:nvPicPr>
-                  <pic:blipFill>
-                    <a:blip r:embed="rId14" cstate="print">
-                      <a:extLst>
-                        <a:ext uri="{28A0092B-C50C-407E-A947-70E740481C1C}">
-                          <a14:useLocalDpi xmlns:a14="http://schemas.microsoft.com/office/drawing/2010/main" val="0"/>
-                        </a:ext>
-                      </a:extLst>
-                    </a:blip>
-                    <a:stretch>
-                      <a:fillRect/>
-                    </a:stretch>
-                  </pic:blipFill>
-                  <pic:spPr>
-                    <a:xfrm>
-                      <a:off x="0" y="0"/>
-                      <a:ext cx="5274310" cy="4735830"/>
-                    </a:xfrm>
-                    <a:prstGeom prst="rect">
-                      <a:avLst/>
-                    </a:prstGeom>
-                  </pic:spPr>
-                </pic:pic>
-              </a:graphicData>
-            </a:graphic>
-          </wp:inline>
-        </w:drawing>
-      </w:r>
-    </w:p>
-    <w:p>
-      <w:pPr>
-        <w:bidi w:val="0"/>
-        <w:spacing w:after="200"/>
-        <w:jc w:val="right"/>
-        <w:rPr>
-          <w:rtl/>
-        </w:rPr>
-      </w:pPr>
-    </w:p>
-    <w:p>
-      <w:pPr>
-        <w:spacing w:after="0" w:line="240" w:lineRule="auto"/>
-        <w:ind w:right="720"/>
-        <w:rPr>
-          <w:rtl/>
-        </w:rPr>
-      </w:pPr>
-      <w:r>
-        <w:rPr>
-          <w:rFonts w:hint="cs"/>
-          <w:rtl/>
-        </w:rPr>
-        <w:t>מיקום התבנית בקוד:</w:t>
-      </w:r>
-    </w:p>
-    <w:p>
-      <w:pPr>
-        <w:spacing w:after="0" w:line="240" w:lineRule="auto"/>
-        <w:ind w:right="720"/>
-      </w:pPr>
-      <w:r>
-        <w:rPr>
-          <w:rFonts w:hint="cs"/>
-          <w:rtl/>
-        </w:rPr>
-        <w:t xml:space="preserve"> </w:t>
-      </w:r>
-      <w:proofErr w:type="spellStart"/>
-      <w:r>
-        <w:t>Observervable</w:t>
-      </w:r>
-      <w:proofErr w:type="spellEnd"/>
-      <w:r>
-        <w:t xml:space="preserve"> Subject &amp; Notifier:</w:t>
-      </w:r>
-    </w:p>
-    <w:p>
-      <w:pPr>
-        <w:spacing w:after="0" w:line="240" w:lineRule="auto"/>
-        <w:ind w:right="720"/>
-      </w:pPr>
-      <w:proofErr w:type="spellStart"/>
-      <w:r>
-        <w:t>ViewModels</w:t>
-      </w:r>
-      <w:proofErr w:type="spellEnd"/>
-      <w:r>
-        <w:sym w:font="Wingdings" w:char="F0E8"/>
-      </w:r>
-      <w:proofErr w:type="spellStart"/>
-      <w:r>
-        <w:t>AnalyticsViewModel</w:t>
-      </w:r>
-      <w:proofErr w:type="spellEnd"/>
-    </w:p>
-    <w:p>
-      <w:pPr>
-        <w:spacing w:after="0" w:line="240" w:lineRule="auto"/>
-        <w:ind w:right="720"/>
-      </w:pPr>
-    </w:p>
-    <w:p>
-      <w:pPr>
-        <w:spacing w:after="0" w:line="240" w:lineRule="auto"/>
-        <w:ind w:right="720"/>
-      </w:pPr>
-      <w:r>
-        <w:t>Observer:</w:t>
-      </w:r>
-    </w:p>
-    <w:p>
-      <w:pPr>
-        <w:spacing w:after="0" w:line="240" w:lineRule="auto"/>
-        <w:ind w:right="720"/>
-      </w:pPr>
-      <w:r>
-        <w:t>View</w:t>
-      </w:r>
-      <w:r>
-        <w:sym w:font="Wingdings" w:char="F0E8"/>
-      </w:r>
-      <w:proofErr w:type="spellStart"/>
-      <w:r>
-        <w:t>ReanalyzingView</w:t>
-      </w:r>
-      <w:proofErr w:type="spellEnd"/>
-    </w:p>
-    <w:p>
-      <w:pPr>
-        <w:spacing w:after="0" w:line="240" w:lineRule="auto"/>
-        <w:ind w:left="720" w:right="720"/>
-        <w:rPr>
-          <w:rtl/>
-        </w:rPr>
-      </w:pPr>
-    </w:p>
-    <w:p>
-      <w:pPr>
-        <w:bidi w:val="0"/>
-        <w:spacing w:after="200"/>
-        <w:rPr>
-          <w:rtl/>
-        </w:rPr>
-      </w:pPr>
-      <w:r>
-        <w:rPr>
-          <w:rtl/>
-        </w:rPr>
-        <w:br w:type="page"/>
-      </w:r>
-    </w:p>
-    <w:p>
-      <w:pPr>
-        <w:spacing w:after="0" w:line="240" w:lineRule="auto"/>
-        <w:ind w:left="720" w:right="720"/>
-        <w:rPr>
-          <w:rtl/>
-        </w:rPr>
-      </w:pPr>
-    </w:p>
-    <w:p>
-      <w:pPr>
-        <w:spacing w:after="0" w:line="240" w:lineRule="auto"/>
-        <w:ind w:left="720" w:right="720"/>
-      </w:pPr>
-    </w:p>
-    <w:p>
-      <w:pPr>
-        <w:numPr>
-          <w:ilvl w:val="0"/>
-          <w:numId w:val="1"/>
-        </w:numPr>
-        <w:spacing w:after="0" w:line="240" w:lineRule="auto"/>
-      </w:pPr>
-      <w:r>
-        <w:t>Sequence Diagram</w:t>
-      </w:r>
-    </w:p>
-    <w:p>
-      <w:pPr>
-        <w:spacing w:after="0" w:line="240" w:lineRule="auto"/>
-        <w:ind w:right="720"/>
-        <w:rPr>
-          <w:rtl/>
-        </w:rPr>
-      </w:pPr>
-      <w:bookmarkStart w:id="0" w:name="_GoBack"/>
-      <w:bookmarkEnd w:id="0"/>
-      <w:r>
-        <w:rPr>
-          <w:noProof/>
-          <w:rtl/>
-          <w:lang w:val="he-IL"/>
-        </w:rPr>
-        <w:drawing>
-          <wp:anchor distT="0" distB="0" distL="114300" distR="114300" simplePos="0" relativeHeight="251663360" behindDoc="0" locked="0" layoutInCell="1" allowOverlap="1" wp14:anchorId="55013CC2" wp14:editId="0C9124DC">
+          <wp:anchor distT="0" distB="0" distL="114300" distR="114300" simplePos="0" relativeHeight="251665408" behindDoc="0" locked="0" layoutInCell="1" allowOverlap="1" wp14:anchorId="41CCED77" wp14:editId="4C175E9C">
             <wp:simplePos x="0" y="0"/>
             <wp:positionH relativeFrom="margin">
               <wp:align>center</wp:align>
             </wp:positionH>
             <wp:positionV relativeFrom="paragraph">
-              <wp:posOffset>250522</wp:posOffset>
+              <wp:posOffset>212090</wp:posOffset>
             </wp:positionV>
-            <wp:extent cx="6962775" cy="3928745"/>
-            <wp:effectExtent l="0" t="0" r="0" b="0"/>
-            <wp:wrapTopAndBottom/>
-            <wp:docPr id="10" name="Picture 10"/>
-            <wp:cNvGraphicFramePr>
-              <a:graphicFrameLocks xmlns:a="http://schemas.openxmlformats.org/drawingml/2006/main" noChangeAspect="1"/>
-            </wp:cNvGraphicFramePr>
-            <a:graphic xmlns:a="http://schemas.openxmlformats.org/drawingml/2006/main">
-              <a:graphicData uri="http://schemas.openxmlformats.org/drawingml/2006/picture">
-                <pic:pic xmlns:pic="http://schemas.openxmlformats.org/drawingml/2006/picture">
-                  <pic:nvPicPr>
-                    <pic:cNvPr id="10" name="Observer Pattern - Switch Analysis Element.png"/>
-                    <pic:cNvPicPr/>
-                  </pic:nvPicPr>
-                  <pic:blipFill>
-                    <a:blip r:embed="rId15" cstate="print">
-                      <a:extLst>
-                        <a:ext uri="{28A0092B-C50C-407E-A947-70E740481C1C}">
-                          <a14:useLocalDpi xmlns:a14="http://schemas.microsoft.com/office/drawing/2010/main" val="0"/>
-                        </a:ext>
-                      </a:extLst>
-                    </a:blip>
-                    <a:stretch>
-                      <a:fillRect/>
-                    </a:stretch>
-                  </pic:blipFill>
-                  <pic:spPr>
-                    <a:xfrm>
-                      <a:off x="0" y="0"/>
-                      <a:ext cx="6963187" cy="3928745"/>
-                    </a:xfrm>
-                    <a:prstGeom prst="rect">
-                      <a:avLst/>
-                    </a:prstGeom>
-                  </pic:spPr>
-                </pic:pic>
-              </a:graphicData>
-            </a:graphic>
-            <wp14:sizeRelH relativeFrom="page">
-              <wp14:pctWidth>0</wp14:pctWidth>
-            </wp14:sizeRelH>
-            <wp14:sizeRelV relativeFrom="page">
-              <wp14:pctHeight>0</wp14:pctHeight>
-            </wp14:sizeRelV>
-          </wp:anchor>
-        </w:drawing>
-      </w:r>
-    </w:p>
-    <w:p>
-      <w:pPr>
-        <w:spacing w:after="0" w:line="240" w:lineRule="auto"/>
-        <w:ind w:right="720"/>
-        <w:rPr>
-          <w:rtl/>
-        </w:rPr>
-      </w:pPr>
-    </w:p>
-    <w:p>
-      <w:pPr>
-        <w:numPr>
-          <w:ilvl w:val="0"/>
-          <w:numId w:val="1"/>
-        </w:numPr>
-        <w:spacing w:after="0" w:line="240" w:lineRule="auto"/>
-      </w:pPr>
-      <w:r>
-        <w:rPr>
-          <w:noProof/>
-          <w:rtl/>
-          <w:lang w:val="he-IL"/>
-        </w:rPr>
-        <w:drawing>
-          <wp:anchor distT="0" distB="0" distL="114300" distR="114300" simplePos="0" relativeHeight="251665408" behindDoc="0" locked="0" layoutInCell="1" allowOverlap="1" wp14:anchorId="41CCED77" wp14:editId="03EC25A0">
-            <wp:simplePos x="0" y="0"/>
-            <wp:positionH relativeFrom="margin">
-              <wp:align>center</wp:align>
-            </wp:positionH>
-            <wp:positionV relativeFrom="paragraph">
-              <wp:posOffset>308223</wp:posOffset>
-            </wp:positionV>
-            <wp:extent cx="7157720" cy="2729865"/>
-            <wp:effectExtent l="0" t="0" r="5080" b="635"/>
+            <wp:extent cx="5954666" cy="4872454"/>
+            <wp:effectExtent l="0" t="0" r="1905" b="4445"/>
             <wp:wrapTopAndBottom/>
             <wp:docPr id="11" name="Picture 11"/>
             <wp:cNvGraphicFramePr>
@@ -2158,20 +2164,20 @@
                     <pic:cNvPicPr/>
                   </pic:nvPicPr>
                   <pic:blipFill rotWithShape="1">
-                    <a:blip r:embed="rId16" cstate="print">
+                    <a:blip r:embed="rId12" cstate="print">
                       <a:extLst>
                         <a:ext uri="{28A0092B-C50C-407E-A947-70E740481C1C}">
                           <a14:useLocalDpi xmlns:a14="http://schemas.microsoft.com/office/drawing/2010/main" val="0"/>
                         </a:ext>
                       </a:extLst>
                     </a:blip>
-                    <a:srcRect t="9010"/>
+                    <a:srcRect l="1388" t="5659" r="1388" b="3601"/>
                     <a:stretch/>
                   </pic:blipFill>
                   <pic:spPr bwMode="auto">
                     <a:xfrm>
                       <a:off x="0" y="0"/>
-                      <a:ext cx="7157720" cy="2729865"/>
+                      <a:ext cx="5954666" cy="4872454"/>
                     </a:xfrm>
                     <a:prstGeom prst="rect">
                       <a:avLst/>
@@ -2207,21 +2213,6 @@
         </w:rPr>
         <w:tab/>
       </w:r>
-    </w:p>
-    <w:p>
-      <w:pPr>
-        <w:spacing w:after="0" w:line="240" w:lineRule="auto"/>
-        <w:ind w:right="720"/>
-      </w:pPr>
-    </w:p>
-    <w:p>
-      <w:pPr>
-        <w:bidi w:val="0"/>
-        <w:spacing w:after="200"/>
-        <w:rPr>
-          <w:rtl/>
-        </w:rPr>
-      </w:pPr>
       <w:r>
         <w:rPr>
           <w:rtl/>
@@ -2231,17 +2222,7 @@
     </w:p>
     <w:p>
       <w:pPr>
-        <w:spacing w:after="0" w:line="240" w:lineRule="auto"/>
-        <w:ind w:right="720"/>
-        <w:rPr>
-          <w:rtl/>
-        </w:rPr>
-      </w:pPr>
-    </w:p>
-    <w:p>
-      <w:pPr>
-        <w:spacing w:after="0" w:line="240" w:lineRule="auto"/>
-        <w:ind w:right="720"/>
+        <w:pStyle w:val="Heading3"/>
       </w:pPr>
     </w:p>
     <w:p>
@@ -2301,6 +2282,12 @@
     <w:p>
       <w:pPr>
         <w:spacing w:after="0" w:line="240" w:lineRule="auto"/>
+        <w:ind w:left="720"/>
+      </w:pPr>
+    </w:p>
+    <w:p>
+      <w:pPr>
+        <w:spacing w:after="0" w:line="240" w:lineRule="auto"/>
         <w:ind w:right="720"/>
         <w:rPr>
           <w:rtl/>
@@ -2476,7 +2463,44 @@
           <w:rFonts w:hint="cs"/>
           <w:rtl/>
         </w:rPr>
-        <w:t xml:space="preserve"> היא המקרה בו נרצה לעשות סינון לסינון קיים בצורה תחזוקתית.</w:t>
+        <w:t xml:space="preserve"> היא המקרה בו נרצה לעשות סינון לסינון קיים </w:t>
+      </w:r>
+      <w:r>
+        <w:rPr>
+          <w:rFonts w:hint="cs"/>
+          <w:rtl/>
+        </w:rPr>
+        <w:t xml:space="preserve">בצורה </w:t>
+      </w:r>
+      <w:proofErr w:type="spellStart"/>
+      <w:r>
+        <w:rPr>
+          <w:rFonts w:hint="cs"/>
+          <w:rtl/>
+        </w:rPr>
+        <w:t>שתמשר</w:t>
+      </w:r>
+      <w:proofErr w:type="spellEnd"/>
+      <w:r>
+        <w:rPr>
+          <w:rFonts w:hint="cs"/>
+          <w:rtl/>
+        </w:rPr>
+        <w:t xml:space="preserve"> תחזוקתי</w:t>
+      </w:r>
+      <w:r>
+        <w:rPr>
+          <w:rFonts w:hint="cs"/>
+          <w:rtl/>
+        </w:rPr>
+        <w:t>ות עתידית אופטימלית</w:t>
+      </w:r>
+      <w:r>
+        <w:rPr>
+          <w:rFonts w:hint="cs"/>
+          <w:rtl/>
+        </w:rPr>
+        <w:t>.</w:t>
       </w:r>
     </w:p>
     <w:p>
@@ -2508,6 +2532,12 @@
     <w:p>
       <w:pPr>
         <w:spacing w:after="0" w:line="240" w:lineRule="auto"/>
+        <w:ind w:left="720" w:right="720"/>
+      </w:pPr>
+    </w:p>
+    <w:p>
+      <w:pPr>
+        <w:spacing w:after="0" w:line="240" w:lineRule="auto"/>
         <w:ind w:right="720"/>
         <w:rPr>
           <w:rtl/>
@@ -2566,7 +2596,7 @@
           <w:rFonts w:hint="cs"/>
           <w:rtl/>
         </w:rPr>
-        <w:t xml:space="preserve"> וקומפוזיציה אצל המחלקה המממשת (</w:t>
+        <w:t xml:space="preserve"> וקומפוזיציה אצל המחלקה המממשת </w:t>
       </w:r>
       <w:proofErr w:type="spellStart"/>
       <w:r>
@@ -2584,13 +2614,6 @@
           <w:rFonts w:hint="cs"/>
           <w:rtl/>
         </w:rPr>
-        <w:t>)</w:t>
-      </w:r>
-      <w:r>
-        <w:rPr>
-          <w:rFonts w:hint="cs"/>
-          <w:rtl/>
-        </w:rPr>
         <w:t>,</w:t>
       </w:r>
       <w:r>
@@ -2605,7 +2628,21 @@
           <w:rFonts w:hint="cs"/>
           <w:rtl/>
         </w:rPr>
-        <w:t xml:space="preserve">מחלקו זו </w:t>
+        <w:t>מחלק</w:t>
+      </w:r>
+      <w:r>
+        <w:rPr>
+          <w:rFonts w:hint="cs"/>
+          <w:rtl/>
+        </w:rPr>
+        <w:t>ה</w:t>
+      </w:r>
+      <w:r>
+        <w:rPr>
+          <w:rFonts w:hint="cs"/>
+          <w:rtl/>
+        </w:rPr>
+        <w:t xml:space="preserve"> זו </w:t>
       </w:r>
       <w:r>
         <w:rPr>
@@ -2694,7 +2731,21 @@
           <w:rFonts w:hint="cs"/>
           <w:rtl/>
         </w:rPr>
-        <w:t xml:space="preserve">מש את המיון לפי ערכי ה </w:t>
+        <w:t>מ</w:t>
+      </w:r>
+      <w:r>
+        <w:rPr>
+          <w:rFonts w:hint="cs"/>
+          <w:rtl/>
+        </w:rPr>
+        <w:t>ש את המיון לפי ערכי ה</w:t>
+      </w:r>
+      <w:r>
+        <w:rPr>
+          <w:rFonts w:hint="cs"/>
+          <w:rtl/>
+        </w:rPr>
+        <w:t>-</w:t>
       </w:r>
       <w:r>
         <w:rPr>
@@ -2756,6 +2807,15 @@
       <w:pPr>
         <w:spacing w:after="0" w:line="240" w:lineRule="auto"/>
         <w:ind w:right="720"/>
+        <w:rPr>
+          <w:rtl/>
+        </w:rPr>
+      </w:pPr>
+    </w:p>
+    <w:p>
+      <w:pPr>
+        <w:spacing w:after="0" w:line="240" w:lineRule="auto"/>
+        <w:ind w:right="720"/>
       </w:pPr>
       <w:r>
         <w:t>Model</w:t>
@@ -2763,14 +2823,24 @@
       <w:r>
         <w:sym w:font="Wingdings" w:char="F0E8"/>
       </w:r>
-      <w:r>
-        <w:t>Design Patterns</w:t>
-      </w:r>
+      <w:proofErr w:type="spellStart"/>
+      <w:r>
+        <w:t>DesignPatterns</w:t>
+      </w:r>
+      <w:proofErr w:type="spellEnd"/>
       <w:r>
         <w:sym w:font="Wingdings" w:char="F0E8"/>
       </w:r>
-      <w:r>
-        <w:t xml:space="preserve">Decorator </w:t>
+      <w:proofErr w:type="spellStart"/>
+      <w:r>
+        <w:t>Decorator</w:t>
+      </w:r>
+      <w:r>
+        <w:t>.cs</w:t>
+      </w:r>
+      <w:proofErr w:type="spellEnd"/>
+      <w:r>
+        <w:t xml:space="preserve"> </w:t>
       </w:r>
     </w:p>
     <w:p>
@@ -2824,7 +2894,7 @@
                     <pic:cNvPicPr/>
                   </pic:nvPicPr>
                   <pic:blipFill>
-                    <a:blip r:embed="rId17" cstate="print">
+                    <a:blip r:embed="rId13" cstate="print">
                       <a:extLst>
                         <a:ext uri="{28A0092B-C50C-407E-A947-70E740481C1C}">
                           <a14:useLocalDpi xmlns:a14="http://schemas.microsoft.com/office/drawing/2010/main" val="0"/>
@@ -2920,7 +2990,7 @@
                     <pic:cNvPicPr/>
                   </pic:nvPicPr>
                   <pic:blipFill>
-                    <a:blip r:embed="rId18">
+                    <a:blip r:embed="rId14">
                       <a:extLst>
                         <a:ext uri="{28A0092B-C50C-407E-A947-70E740481C1C}">
                           <a14:useLocalDpi xmlns:a14="http://schemas.microsoft.com/office/drawing/2010/main" val="0"/>
@@ -3034,6 +3104,275 @@
     <w:p>
       <w:pPr>
         <w:spacing w:after="0" w:line="240" w:lineRule="auto"/>
+        <w:ind w:left="720" w:right="720"/>
+      </w:pPr>
+    </w:p>
+    <w:p>
+      <w:pPr>
+        <w:spacing w:after="0" w:line="240" w:lineRule="auto"/>
+        <w:ind w:right="142"/>
+        <w:rPr>
+          <w:rFonts w:hint="cs"/>
+          <w:rtl/>
+        </w:rPr>
+      </w:pPr>
+      <w:r>
+        <w:rPr>
+          <w:rFonts w:hint="cs"/>
+          <w:rtl/>
+        </w:rPr>
+        <w:t>במהלך בניית ה-</w:t>
+      </w:r>
+      <w:r>
+        <w:rPr>
+          <w:rFonts w:hint="cs"/>
+        </w:rPr>
+        <w:t>F</w:t>
+      </w:r>
+      <w:r>
+        <w:t>actory Method</w:t>
+      </w:r>
+      <w:r>
+        <w:rPr>
+          <w:rFonts w:hint="cs"/>
+          <w:rtl/>
+        </w:rPr>
+        <w:t xml:space="preserve"> נתקלנו בבעיה</w:t>
+      </w:r>
+      <w:r>
+        <w:rPr>
+          <w:rFonts w:hint="cs"/>
+          <w:rtl/>
+        </w:rPr>
+        <w:t xml:space="preserve"> </w:t>
+      </w:r>
+      <w:proofErr w:type="spellStart"/>
+      <w:r>
+        <w:rPr>
+          <w:rFonts w:hint="cs"/>
+          <w:rtl/>
+        </w:rPr>
+        <w:t>פונטציאל</w:t>
+      </w:r>
+      <w:r>
+        <w:rPr>
+          <w:rFonts w:hint="cs"/>
+          <w:rtl/>
+        </w:rPr>
+        <w:t>ית</w:t>
+      </w:r>
+      <w:proofErr w:type="spellEnd"/>
+      <w:r>
+        <w:rPr>
+          <w:rFonts w:hint="cs"/>
+          <w:rtl/>
+        </w:rPr>
+        <w:t xml:space="preserve"> של</w:t>
+      </w:r>
+      <w:r>
+        <w:rPr>
+          <w:rFonts w:hint="cs"/>
+          <w:rtl/>
+        </w:rPr>
+        <w:t xml:space="preserve"> שכפול </w:t>
+      </w:r>
+      <w:r>
+        <w:rPr>
+          <w:rFonts w:hint="cs"/>
+          <w:rtl/>
+        </w:rPr>
+        <w:t>ו</w:t>
+      </w:r>
+      <w:r>
+        <w:rPr>
+          <w:rFonts w:hint="cs"/>
+          <w:rtl/>
+        </w:rPr>
+        <w:t>בע</w:t>
+      </w:r>
+      <w:r>
+        <w:rPr>
+          <w:rFonts w:hint="cs"/>
+          <w:rtl/>
+        </w:rPr>
+        <w:t>י</w:t>
+      </w:r>
+      <w:r>
+        <w:rPr>
+          <w:rFonts w:hint="cs"/>
+          <w:rtl/>
+        </w:rPr>
+        <w:t xml:space="preserve">יתיות </w:t>
+      </w:r>
+      <w:r>
+        <w:rPr>
+          <w:rFonts w:hint="cs"/>
+          <w:rtl/>
+        </w:rPr>
+        <w:t>ב</w:t>
+      </w:r>
+      <w:r>
+        <w:rPr>
+          <w:rFonts w:hint="cs"/>
+          <w:rtl/>
+        </w:rPr>
+        <w:t>תחזוקה עתידית של הקוד. על מנת להתגבר על כך</w:t>
+      </w:r>
+      <w:r>
+        <w:rPr>
+          <w:rFonts w:hint="cs"/>
+          <w:rtl/>
+        </w:rPr>
+        <w:t>,</w:t>
+      </w:r>
+      <w:r>
+        <w:rPr>
+          <w:rFonts w:hint="cs"/>
+          <w:rtl/>
+        </w:rPr>
+        <w:t xml:space="preserve"> מימשנו בעזרת פיצ'ר מהשפה</w:t>
+      </w:r>
+      <w:r>
+        <w:rPr>
+          <w:rFonts w:hint="cs"/>
+          <w:rtl/>
+        </w:rPr>
+        <w:t xml:space="preserve"> </w:t>
+      </w:r>
+      <w:r>
+        <w:rPr>
+          <w:rFonts w:hint="cs"/>
+          <w:rtl/>
+        </w:rPr>
+        <w:t>ש</w:t>
+      </w:r>
+      <w:r>
+        <w:rPr>
+          <w:rFonts w:hint="cs"/>
+          <w:rtl/>
+        </w:rPr>
+        <w:t>למדנו במסגרת הקורס</w:t>
+      </w:r>
+      <w:r>
+        <w:rPr>
+          <w:rFonts w:hint="cs"/>
+          <w:rtl/>
+        </w:rPr>
+        <w:t xml:space="preserve"> (</w:t>
+      </w:r>
+      <w:proofErr w:type="spellStart"/>
+      <w:r>
+        <w:t>Func</w:t>
+      </w:r>
+      <w:proofErr w:type="spellEnd"/>
+      <w:r>
+        <w:rPr>
+          <w:rFonts w:hint="cs"/>
+          <w:rtl/>
+        </w:rPr>
+        <w:t>)</w:t>
+      </w:r>
+      <w:r>
+        <w:rPr>
+          <w:rFonts w:hint="cs"/>
+          <w:rtl/>
+        </w:rPr>
+        <w:t xml:space="preserve"> את תבנית</w:t>
+      </w:r>
+      <w:r>
+        <w:rPr>
+          <w:rFonts w:hint="cs"/>
+          <w:rtl/>
+        </w:rPr>
+        <w:t xml:space="preserve"> </w:t>
+      </w:r>
+      <w:r>
+        <w:rPr>
+          <w:rFonts w:hint="cs"/>
+        </w:rPr>
+        <w:t>S</w:t>
+      </w:r>
+      <w:r>
+        <w:t>trategy Method</w:t>
+      </w:r>
+      <w:r>
+        <w:rPr>
+          <w:rFonts w:hint="cs"/>
+          <w:rtl/>
+        </w:rPr>
+        <w:t>. השתמשנו בתבנית כדי לגרום ל</w:t>
+      </w:r>
+      <w:r>
+        <w:rPr>
+          <w:rtl/>
+        </w:rPr>
+        <w:softHyphen/>
+      </w:r>
+      <w:r>
+        <w:rPr>
+          <w:rFonts w:hint="cs"/>
+          <w:rtl/>
+        </w:rPr>
+        <w:t>-</w:t>
+      </w:r>
+      <w:proofErr w:type="spellStart"/>
+      <w:r>
+        <w:t>DictionaryFactory</w:t>
+      </w:r>
+      <w:proofErr w:type="spellEnd"/>
+      <w:r>
+        <w:rPr>
+          <w:rFonts w:hint="cs"/>
+          <w:rtl/>
+        </w:rPr>
+        <w:t xml:space="preserve"> לדעת מה הוא צריך לפרסר (במקרה שלנו, אילו סוגי </w:t>
+      </w:r>
+      <w:proofErr w:type="spellStart"/>
+      <w:r>
+        <w:rPr>
+          <w:rFonts w:hint="cs"/>
+          <w:rtl/>
+        </w:rPr>
+        <w:t>פוסטים</w:t>
+      </w:r>
+      <w:proofErr w:type="spellEnd"/>
+      <w:r>
+        <w:rPr>
+          <w:rFonts w:hint="cs"/>
+          <w:rtl/>
+        </w:rPr>
+        <w:t xml:space="preserve">) לפני החזרת </w:t>
+      </w:r>
+      <w:r>
+        <w:t>Dictionary</w:t>
+      </w:r>
+      <w:r>
+        <w:rPr>
+          <w:rFonts w:hint="cs"/>
+          <w:rtl/>
+        </w:rPr>
+        <w:t xml:space="preserve"> </w:t>
+      </w:r>
+      <w:proofErr w:type="spellStart"/>
+      <w:r>
+        <w:rPr>
+          <w:rFonts w:hint="cs"/>
+          <w:rtl/>
+        </w:rPr>
+        <w:t>ממויין</w:t>
+      </w:r>
+      <w:proofErr w:type="spellEnd"/>
+      <w:r>
+        <w:rPr>
+          <w:rFonts w:hint="cs"/>
+          <w:rtl/>
+        </w:rPr>
+        <w:t>.</w:t>
+      </w:r>
+    </w:p>
+    <w:p>
+      <w:pPr>
+        <w:spacing w:after="0" w:line="240" w:lineRule="auto"/>
         <w:ind w:right="720"/>
         <w:rPr>
           <w:rtl/>
@@ -3044,123 +3383,24 @@
           <w:rFonts w:hint="cs"/>
           <w:rtl/>
         </w:rPr>
-        <w:t xml:space="preserve">במהלך בניית ה- </w:t>
-      </w:r>
-      <w:r>
-        <w:rPr>
-          <w:rFonts w:hint="cs"/>
-        </w:rPr>
-        <w:t>F</w:t>
-      </w:r>
-      <w:r>
-        <w:t xml:space="preserve">actory Method </w:t>
-      </w:r>
-      <w:r>
-        <w:rPr>
-          <w:rFonts w:hint="cs"/>
-          <w:rtl/>
-        </w:rPr>
-        <w:t xml:space="preserve"> נתקלנו בבעיה של </w:t>
-      </w:r>
-      <w:proofErr w:type="spellStart"/>
-      <w:r>
-        <w:rPr>
-          <w:rFonts w:hint="cs"/>
-          <w:rtl/>
-        </w:rPr>
-        <w:t>פונטציאל</w:t>
-      </w:r>
-      <w:proofErr w:type="spellEnd"/>
-      <w:r>
-        <w:rPr>
-          <w:rFonts w:hint="cs"/>
-          <w:rtl/>
-        </w:rPr>
-        <w:t xml:space="preserve"> שכפול קוד </w:t>
-      </w:r>
-      <w:r>
-        <w:rPr>
-          <w:rFonts w:hint="cs"/>
-          <w:rtl/>
-        </w:rPr>
-        <w:t xml:space="preserve">וחוסר תחזוקה עתידית של הקוד. על מנת להתגבר על כך מימשנו בעזרת הפיצ'ר מהשפה שנקרא בשיעור </w:t>
-      </w:r>
-      <w:r>
-        <w:rPr>
-          <w:rFonts w:hint="cs"/>
-        </w:rPr>
-        <w:t>S</w:t>
-      </w:r>
-      <w:r>
-        <w:t>trategy Method</w:t>
-      </w:r>
-      <w:r>
-        <w:rPr>
-          <w:rFonts w:hint="cs"/>
-          <w:rtl/>
-        </w:rPr>
-        <w:t xml:space="preserve"> מימוש גנרי של המיון הדרוש לכל אחת </w:t>
-      </w:r>
-      <w:r>
-        <w:rPr>
-          <w:rFonts w:hint="cs"/>
-          <w:rtl/>
-        </w:rPr>
-        <w:t>מ</w:t>
-      </w:r>
-      <w:r>
-        <w:rPr>
-          <w:rFonts w:hint="cs"/>
-        </w:rPr>
-        <w:t>F</w:t>
-      </w:r>
-      <w:r>
-        <w:t>actories</w:t>
-      </w:r>
-      <w:r>
-        <w:rPr>
-          <w:rFonts w:hint="cs"/>
-          <w:rtl/>
-        </w:rPr>
-        <w:t xml:space="preserve"> ה</w:t>
-      </w:r>
-      <w:r>
-        <w:rPr>
-          <w:rFonts w:hint="cs"/>
-          <w:rtl/>
-        </w:rPr>
-        <w:t>משתמש</w:t>
-      </w:r>
-      <w:r>
-        <w:rPr>
-          <w:rFonts w:hint="cs"/>
-          <w:rtl/>
-        </w:rPr>
-        <w:t xml:space="preserve">ות במתודות </w:t>
-      </w:r>
-      <w:proofErr w:type="spellStart"/>
-      <w:r>
-        <w:t>CreateBiggestFanAnalysisDictionary</w:t>
-      </w:r>
-      <w:proofErr w:type="spellEnd"/>
-      <w:r>
-        <w:rPr>
-          <w:rFonts w:hint="cs"/>
-          <w:rtl/>
-        </w:rPr>
-        <w:t xml:space="preserve"> או </w:t>
-      </w:r>
-      <w:proofErr w:type="spellStart"/>
-      <w:r>
-        <w:t>CreateTimeAnalysisDictionary</w:t>
-      </w:r>
-      <w:proofErr w:type="spellEnd"/>
-      <w:r>
-        <w:rPr>
-          <w:rFonts w:hint="cs"/>
-          <w:rtl/>
-        </w:rPr>
-        <w:t xml:space="preserve"> .</w:t>
+        <w:t xml:space="preserve">סיבה נוספת היא שימוש חוזר עתידי של הקוד אם נרצה לקבל </w:t>
+      </w:r>
+      <w:r>
+        <w:t>Dictionary</w:t>
+      </w:r>
+      <w:r>
+        <w:rPr>
+          <w:rFonts w:hint="cs"/>
+          <w:rtl/>
+        </w:rPr>
+        <w:t xml:space="preserve"> </w:t>
+      </w:r>
+      <w:r>
+        <w:rPr>
+          <w:rFonts w:hint="cs"/>
+          <w:rtl/>
+        </w:rPr>
+        <w:t>לפי סוג נוסף של מיון.</w:t>
       </w:r>
     </w:p>
     <w:p>
@@ -3171,39 +3411,6 @@
           <w:rtl/>
         </w:rPr>
       </w:pPr>
-      <w:r>
-        <w:rPr>
-          <w:rFonts w:hint="cs"/>
-          <w:rtl/>
-        </w:rPr>
-        <w:t xml:space="preserve">סיבה נוספת היא שימוש חוזר עתידי של הקוד אם נרצה לקבל </w:t>
-      </w:r>
-      <w:r>
-        <w:t>Dictionary</w:t>
-      </w:r>
-      <w:r>
-        <w:rPr>
-          <w:rFonts w:hint="cs"/>
-          <w:rtl/>
-        </w:rPr>
-        <w:t xml:space="preserve"> </w:t>
-      </w:r>
-      <w:proofErr w:type="spellStart"/>
-      <w:r>
-        <w:rPr>
-          <w:rFonts w:hint="cs"/>
-          <w:rtl/>
-        </w:rPr>
-        <w:t>הממויין</w:t>
-      </w:r>
-      <w:proofErr w:type="spellEnd"/>
-      <w:r>
-        <w:rPr>
-          <w:rFonts w:hint="cs"/>
-          <w:rtl/>
-        </w:rPr>
-        <w:t xml:space="preserve"> בצורה אחרת.</w:t>
-      </w:r>
     </w:p>
     <w:p>
       <w:pPr>
@@ -3225,6 +3432,12 @@
     <w:p>
       <w:pPr>
         <w:spacing w:after="0" w:line="240" w:lineRule="auto"/>
+        <w:ind w:left="720" w:right="720"/>
+      </w:pPr>
+    </w:p>
+    <w:p>
+      <w:pPr>
+        <w:spacing w:after="0" w:line="240" w:lineRule="auto"/>
         <w:ind w:right="720"/>
         <w:rPr>
           <w:rtl/>
@@ -3261,9 +3474,15 @@
           <w:rFonts w:hint="cs"/>
           <w:rtl/>
         </w:rPr>
-        <w:t xml:space="preserve"> בתוכו מבוצע </w:t>
-      </w:r>
-      <w:proofErr w:type="gramStart"/>
+        <w:t xml:space="preserve"> בתוכו </w:t>
+      </w:r>
+      <w:r>
+        <w:rPr>
+          <w:rFonts w:hint="cs"/>
+          <w:rtl/>
+        </w:rPr>
+        <w:t>מתבצע</w:t>
+      </w:r>
       <w:r>
         <w:t xml:space="preserve">Invoke </w:t>
       </w:r>
@@ -3272,23 +3491,18 @@
           <w:rFonts w:hint="cs"/>
           <w:rtl/>
         </w:rPr>
-        <w:t xml:space="preserve"> לאותה</w:t>
-      </w:r>
-      <w:proofErr w:type="gramEnd"/>
-      <w:r>
-        <w:rPr>
-          <w:rFonts w:hint="cs"/>
-          <w:rtl/>
-        </w:rPr>
-        <w:t xml:space="preserve"> המתודה בה רצינו להשתמש הקריאה לאותה המתודה התבצעה על ידי שימוש בלמדה </w:t>
+        <w:t xml:space="preserve"> למתוד</w:t>
+      </w:r>
+      <w:r>
+        <w:rPr>
+          <w:rFonts w:hint="cs"/>
+          <w:rtl/>
+        </w:rPr>
+        <w:t>ת ה-</w:t>
       </w:r>
       <w:proofErr w:type="spellStart"/>
       <w:r>
-        <w:rPr>
-          <w:rFonts w:hint="cs"/>
-          <w:rtl/>
-        </w:rPr>
-        <w:t>אקספרישן</w:t>
+        <w:t>Startegy</w:t>
       </w:r>
       <w:proofErr w:type="spellEnd"/>
       <w:r>
@@ -3296,7 +3510,87 @@
           <w:rFonts w:hint="cs"/>
           <w:rtl/>
         </w:rPr>
-        <w:t xml:space="preserve"> המקצר את תהליך בניית המתודה כיוון שיש לה רק שימוש אחד והוא יהיה רק בתוך הקריאה למתודה המבוקשת.</w:t>
+        <w:t xml:space="preserve"> בה </w:t>
+      </w:r>
+      <w:r>
+        <w:rPr>
+          <w:rFonts w:hint="cs"/>
+          <w:rtl/>
+        </w:rPr>
+        <w:t>רצינו להשתמש</w:t>
+      </w:r>
+      <w:r>
+        <w:rPr>
+          <w:rFonts w:hint="cs"/>
+          <w:rtl/>
+        </w:rPr>
+        <w:t>.</w:t>
+      </w:r>
+      <w:r>
+        <w:rPr>
+          <w:rFonts w:hint="cs"/>
+          <w:rtl/>
+        </w:rPr>
+        <w:t xml:space="preserve"> הקריאה לאותה המתודה התבצעה על ידי שימוש ב</w:t>
+      </w:r>
+      <w:r>
+        <w:rPr>
+          <w:rFonts w:hint="cs"/>
+          <w:rtl/>
+        </w:rPr>
+        <w:t>-</w:t>
+      </w:r>
+      <w:r>
+        <w:t xml:space="preserve"> Lambda Expression</w:t>
+      </w:r>
+      <w:r>
+        <w:rPr>
+          <w:rFonts w:hint="cs"/>
+          <w:rtl/>
+        </w:rPr>
+        <w:t>(</w:t>
+      </w:r>
+      <w:r>
+        <w:t xml:space="preserve">Inline </w:t>
+      </w:r>
+      <w:proofErr w:type="spellStart"/>
+      <w:r>
+        <w:t>Annonymous</w:t>
+      </w:r>
+      <w:proofErr w:type="spellEnd"/>
+      <w:r>
+        <w:t xml:space="preserve"> Function</w:t>
+      </w:r>
+      <w:r>
+        <w:rPr>
+          <w:rFonts w:hint="cs"/>
+          <w:rtl/>
+        </w:rPr>
+        <w:t xml:space="preserve">) </w:t>
+      </w:r>
+      <w:r>
+        <w:rPr>
+          <w:rFonts w:hint="cs"/>
+          <w:rtl/>
+        </w:rPr>
+        <w:t>ה</w:t>
+      </w:r>
+      <w:r>
+        <w:rPr>
+          <w:rFonts w:hint="cs"/>
+          <w:rtl/>
+        </w:rPr>
+        <w:t>מונע שימוש בבניית מתודה חיצונית ל-</w:t>
+      </w:r>
+      <w:r>
+        <w:t>Strategy</w:t>
+      </w:r>
+      <w:r>
+        <w:rPr>
+          <w:rFonts w:hint="cs"/>
+          <w:rtl/>
+        </w:rPr>
+        <w:t xml:space="preserve"> מאחר והיא בעל שורת קוד אחת בלבד.</w:t>
       </w:r>
     </w:p>
     <w:p>
@@ -3304,8 +3598,25 @@
         <w:spacing w:after="0" w:line="240" w:lineRule="auto"/>
         <w:ind w:right="720"/>
         <w:rPr>
-          <w:rtl/>
-        </w:rPr>
+          <w:rFonts w:hint="cs"/>
+          <w:rtl/>
+        </w:rPr>
+      </w:pPr>
+    </w:p>
+    <w:p>
+      <w:pPr>
+        <w:spacing w:after="0" w:line="240" w:lineRule="auto"/>
+        <w:ind w:right="720"/>
+        <w:rPr>
+          <w:rFonts w:hint="cs"/>
+          <w:rtl/>
+        </w:rPr>
+      </w:pPr>
+    </w:p>
+    <w:p>
+      <w:pPr>
+        <w:spacing w:after="0" w:line="240" w:lineRule="auto"/>
+        <w:ind w:right="720"/>
       </w:pPr>
       <w:r>
         <w:rPr>
@@ -3319,6 +3630,15 @@
       <w:pPr>
         <w:spacing w:after="0" w:line="240" w:lineRule="auto"/>
         <w:ind w:right="720"/>
+        <w:rPr>
+          <w:rtl/>
+        </w:rPr>
+      </w:pPr>
+    </w:p>
+    <w:p>
+      <w:pPr>
+        <w:spacing w:after="0" w:line="240" w:lineRule="auto"/>
+        <w:ind w:right="720"/>
       </w:pPr>
       <w:r>
         <w:t>Model</w:t>
@@ -3326,15 +3646,17 @@
       <w:r>
         <w:sym w:font="Wingdings" w:char="F0E8"/>
       </w:r>
-      <w:r>
-        <w:t>Design Patterns</w:t>
-      </w:r>
+      <w:proofErr w:type="spellStart"/>
+      <w:r>
+        <w:t>DesignPatterns</w:t>
+      </w:r>
+      <w:proofErr w:type="spellEnd"/>
       <w:r>
         <w:sym w:font="Wingdings" w:char="F0E8"/>
       </w:r>
       <w:proofErr w:type="spellStart"/>
       <w:r>
-        <w:t>MethodFactory</w:t>
+        <w:t>FactoryMethod</w:t>
       </w:r>
       <w:proofErr w:type="spellEnd"/>
       <w:r>
@@ -3359,7 +3681,28 @@
           <w:rFonts w:hint="cs"/>
           <w:rtl/>
         </w:rPr>
-        <w:t>והקריאה לאותו מתודה מתבצעת בשאר ה</w:t>
+        <w:t>והקריאה לאות</w:t>
+      </w:r>
+      <w:r>
+        <w:rPr>
+          <w:rFonts w:hint="cs"/>
+          <w:rtl/>
+        </w:rPr>
+        <w:t xml:space="preserve">ה </w:t>
+      </w:r>
+      <w:r>
+        <w:rPr>
+          <w:rFonts w:hint="cs"/>
+          <w:rtl/>
+        </w:rPr>
+        <w:t>מתודה מתבצעת בשאר ה</w:t>
+      </w:r>
+      <w:r>
+        <w:rPr>
+          <w:rFonts w:hint="cs"/>
+          <w:rtl/>
+        </w:rPr>
+        <w:t>-</w:t>
       </w:r>
       <w:r>
         <w:rPr>
@@ -3386,6 +3729,8 @@
           <w:rtl/>
         </w:rPr>
       </w:pPr>
+      <w:bookmarkStart w:id="0" w:name="_GoBack"/>
+      <w:bookmarkEnd w:id="0"/>
     </w:p>
     <w:p>
       <w:pPr>
@@ -3417,15 +3762,15 @@
           <w:lang w:val="he-IL"/>
         </w:rPr>
         <w:drawing>
-          <wp:anchor distT="0" distB="0" distL="114300" distR="114300" simplePos="0" relativeHeight="251674624" behindDoc="0" locked="0" layoutInCell="1" allowOverlap="1" wp14:anchorId="3C47FA44" wp14:editId="3AB28C15">
+          <wp:anchor distT="0" distB="0" distL="114300" distR="114300" simplePos="0" relativeHeight="251674624" behindDoc="0" locked="0" layoutInCell="1" allowOverlap="1" wp14:anchorId="3C47FA44" wp14:editId="4F04BAB4">
             <wp:simplePos x="0" y="0"/>
             <wp:positionH relativeFrom="margin">
-              <wp:posOffset>-903191</wp:posOffset>
+              <wp:posOffset>-906780</wp:posOffset>
             </wp:positionH>
             <wp:positionV relativeFrom="paragraph">
-              <wp:posOffset>214354</wp:posOffset>
+              <wp:posOffset>211455</wp:posOffset>
             </wp:positionV>
-            <wp:extent cx="7087235" cy="3499485"/>
+            <wp:extent cx="7086600" cy="3499485"/>
             <wp:effectExtent l="0" t="0" r="0" b="5715"/>
             <wp:wrapTopAndBottom/>
             <wp:docPr id="17" name="Picture 17"/>
@@ -3440,7 +3785,7 @@
                     <pic:cNvPicPr/>
                   </pic:nvPicPr>
                   <pic:blipFill>
-                    <a:blip r:embed="rId19" cstate="print">
+                    <a:blip r:embed="rId15" cstate="print">
                       <a:extLst>
                         <a:ext uri="{28A0092B-C50C-407E-A947-70E740481C1C}">
                           <a14:useLocalDpi xmlns:a14="http://schemas.microsoft.com/office/drawing/2010/main" val="0"/>
@@ -3454,7 +3799,7 @@
                   <pic:spPr>
                     <a:xfrm>
                       <a:off x="0" y="0"/>
-                      <a:ext cx="7087235" cy="3499485"/>
+                      <a:ext cx="7086600" cy="3499485"/>
                     </a:xfrm>
                     <a:prstGeom prst="rect">
                       <a:avLst/>
@@ -3553,7 +3898,7 @@
                     <pic:cNvPicPr/>
                   </pic:nvPicPr>
                   <pic:blipFill>
-                    <a:blip r:embed="rId20">
+                    <a:blip r:embed="rId16">
                       <a:extLst>
                         <a:ext uri="{28A0092B-C50C-407E-A947-70E740481C1C}">
                           <a14:useLocalDpi xmlns:a14="http://schemas.microsoft.com/office/drawing/2010/main" val="0"/>
@@ -3594,8 +3939,8 @@
       </w:pPr>
     </w:p>
     <w:sectPr>
-      <w:headerReference w:type="default" r:id="rId21"/>
-      <w:footerReference w:type="default" r:id="rId22"/>
+      <w:headerReference w:type="default" r:id="rId17"/>
+      <w:footerReference w:type="default" r:id="rId18"/>
       <w:pgSz w:w="11906" w:h="16838"/>
       <w:pgMar w:top="825" w:right="1800" w:bottom="426" w:left="1800" w:header="142" w:footer="271" w:gutter="0"/>
       <w:cols w:space="708"/>
@@ -7031,7 +7376,7 @@
 </file>
 
 <file path=customXml/itemProps2.xml><?xml version="1.0" encoding="utf-8"?>
-<ds:datastoreItem xmlns:ds="http://schemas.openxmlformats.org/officeDocument/2006/customXml" ds:itemID="{AECE3FAB-A502-064E-A6DE-0D15527712EE}">
+<ds:datastoreItem xmlns:ds="http://schemas.openxmlformats.org/officeDocument/2006/customXml" ds:itemID="{B9C3BF29-F027-E94D-A849-A743771495B0}">
   <ds:schemaRefs>
     <ds:schemaRef ds:uri="http://schemas.openxmlformats.org/officeDocument/2006/bibliography"/>
   </ds:schemaRefs>

</xml_diff>

<commit_message>
deletion of duplciate files + document changes
</commit_message>
<xml_diff>
--- a/A20 EX03 IdanRam 203315098 DolevAttiya 205811797/A20 EX03 Idan 203315098 Dolev 205811797.docx
+++ b/A20 EX03 IdanRam 203315098 DolevAttiya 205811797/A20 EX03 Idan 203315098 Dolev 205811797.docx
@@ -645,7 +645,6 @@
         </w:rPr>
         <w:t xml:space="preserve"> </w:t>
       </w:r>
-      <w:proofErr w:type="spellStart"/>
       <w:r>
         <w:rPr>
           <w:rFonts w:cs="Arial" w:hint="cs"/>
@@ -653,7 +652,6 @@
         </w:rPr>
         <w:t>לייקים</w:t>
       </w:r>
-      <w:proofErr w:type="spellEnd"/>
       <w:r>
         <w:rPr>
           <w:rFonts w:cs="Arial"/>
@@ -661,7 +659,6 @@
         </w:rPr>
         <w:t xml:space="preserve"> </w:t>
       </w:r>
-      <w:proofErr w:type="spellStart"/>
       <w:r>
         <w:rPr>
           <w:rFonts w:cs="Arial" w:hint="cs"/>
@@ -669,7 +666,6 @@
         </w:rPr>
         <w:t>לפוסטים</w:t>
       </w:r>
-      <w:proofErr w:type="spellEnd"/>
       <w:r>
         <w:rPr>
           <w:rFonts w:cs="Arial"/>
@@ -747,7 +743,6 @@
         </w:rPr>
         <w:t xml:space="preserve"> </w:t>
       </w:r>
-      <w:proofErr w:type="spellStart"/>
       <w:r>
         <w:rPr>
           <w:rFonts w:cs="Arial" w:hint="cs"/>
@@ -755,7 +750,6 @@
         </w:rPr>
         <w:t>כ״מעריצים</w:t>
       </w:r>
-      <w:proofErr w:type="spellEnd"/>
       <w:r>
         <w:rPr>
           <w:rFonts w:cs="Arial"/>
@@ -847,7 +841,6 @@
         </w:rPr>
         <w:t xml:space="preserve"> </w:t>
       </w:r>
-      <w:proofErr w:type="spellStart"/>
       <w:r>
         <w:rPr>
           <w:rFonts w:cs="Arial" w:hint="cs"/>
@@ -855,7 +848,6 @@
         </w:rPr>
         <w:t>פוסטים</w:t>
       </w:r>
-      <w:proofErr w:type="spellEnd"/>
       <w:r>
         <w:rPr>
           <w:rFonts w:cs="Arial"/>
@@ -1051,46 +1043,14 @@
           <w:rFonts w:hint="cs"/>
           <w:rtl/>
         </w:rPr>
-        <w:t xml:space="preserve">המרכיב </w:t>
-      </w:r>
-      <w:proofErr w:type="spellStart"/>
-      <w:r>
-        <w:rPr>
-          <w:rFonts w:hint="cs"/>
-          <w:rtl/>
-        </w:rPr>
-        <w:t>הויזואלי</w:t>
-      </w:r>
-      <w:proofErr w:type="spellEnd"/>
-      <w:r>
-        <w:rPr>
-          <w:rFonts w:hint="cs"/>
-          <w:rtl/>
-        </w:rPr>
-        <w:t xml:space="preserve"> שבחרנו ליישם הוא </w:t>
-      </w:r>
-      <w:proofErr w:type="spellStart"/>
-      <w:r>
-        <w:rPr>
-          <w:rFonts w:hint="cs"/>
-          <w:rtl/>
-        </w:rPr>
-        <w:t>אנימציה,</w:t>
-      </w:r>
-      <w:r>
-        <w:rPr>
-          <w:rFonts w:hint="cs"/>
-          <w:rtl/>
-        </w:rPr>
-        <w:t>אשר</w:t>
-      </w:r>
-      <w:proofErr w:type="spellEnd"/>
-      <w:r>
-        <w:rPr>
-          <w:rFonts w:hint="cs"/>
-          <w:rtl/>
-        </w:rPr>
-        <w:t xml:space="preserve"> מציגה למשתמש שנעשית אנליזה מחדש. אנימציה זו איננה </w:t>
+        <w:t>המרכיב הויזואלי שבחרנו ליישם הוא אנימציה,</w:t>
+      </w:r>
+      <w:r>
+        <w:rPr>
+          <w:rFonts w:hint="cs"/>
+          <w:rtl/>
+        </w:rPr>
+        <w:t xml:space="preserve">אשר מציגה למשתמש שנעשית אנליזה מחדש. אנימציה זו איננה </w:t>
       </w:r>
       <w:r>
         <w:rPr>
@@ -1405,11 +1365,9 @@
         </w:rPr>
         <w:t xml:space="preserve"> כאשר המחלקה בה נמצאת מתודת האנליזה (</w:t>
       </w:r>
-      <w:proofErr w:type="spellStart"/>
       <w:r>
         <w:t>AnalyticsViewModel</w:t>
       </w:r>
-      <w:proofErr w:type="spellEnd"/>
       <w:r>
         <w:rPr>
           <w:rFonts w:hint="cs"/>
@@ -1434,11 +1392,9 @@
         </w:rPr>
         <w:t xml:space="preserve"> </w:t>
       </w:r>
-      <w:proofErr w:type="spellStart"/>
       <w:r>
         <w:t>AnalysisFinishedEventHandler</w:t>
       </w:r>
-      <w:proofErr w:type="spellEnd"/>
       <w:r>
         <w:t>()</w:t>
       </w:r>
@@ -1459,11 +1415,9 @@
         </w:rPr>
         <w:t xml:space="preserve"> הנקרא </w:t>
       </w:r>
-      <w:proofErr w:type="spellStart"/>
       <w:r>
         <w:t>m_AnalysisFinishedEvent</w:t>
       </w:r>
-      <w:proofErr w:type="spellEnd"/>
       <w:r>
         <w:rPr>
           <w:rFonts w:hint="cs"/>
@@ -1500,29 +1454,11 @@
           <w:rFonts w:hint="cs"/>
           <w:rtl/>
         </w:rPr>
-        <w:t xml:space="preserve"> של שני הפיצ׳רים שלנו </w:t>
-      </w:r>
-      <w:proofErr w:type="spellStart"/>
-      <w:r>
-        <w:rPr>
-          <w:rFonts w:hint="cs"/>
-          <w:rtl/>
-        </w:rPr>
-        <w:t>שלנו</w:t>
-      </w:r>
-      <w:proofErr w:type="spellEnd"/>
-      <w:r>
-        <w:rPr>
-          <w:rFonts w:hint="cs"/>
-          <w:rtl/>
-        </w:rPr>
-        <w:t xml:space="preserve"> (</w:t>
-      </w:r>
-      <w:proofErr w:type="spellStart"/>
+        <w:t xml:space="preserve"> של שני הפיצ׳רים שלנו שלנו (</w:t>
+      </w:r>
       <w:r>
         <w:t>BestTimesToPost</w:t>
       </w:r>
-      <w:proofErr w:type="spellEnd"/>
       <w:r>
         <w:rPr>
           <w:rFonts w:hint="cs"/>
@@ -1530,49 +1466,15 @@
         </w:rPr>
         <w:t xml:space="preserve"> ו-</w:t>
       </w:r>
-      <w:proofErr w:type="spellStart"/>
       <w:r>
         <w:t>BiggestFans</w:t>
       </w:r>
-      <w:proofErr w:type="spellEnd"/>
-      <w:r>
-        <w:rPr>
-          <w:rFonts w:hint="cs"/>
-          <w:rtl/>
-        </w:rPr>
-        <w:t xml:space="preserve">) בשני </w:t>
-      </w:r>
-      <w:proofErr w:type="spellStart"/>
-      <w:r>
-        <w:rPr>
-          <w:rFonts w:hint="cs"/>
-          <w:rtl/>
-        </w:rPr>
-        <w:t>ת׳רדים</w:t>
-      </w:r>
-      <w:proofErr w:type="spellEnd"/>
-      <w:r>
-        <w:rPr>
-          <w:rFonts w:hint="cs"/>
-          <w:rtl/>
-        </w:rPr>
-        <w:t xml:space="preserve"> נפרדים, כאשר </w:t>
-      </w:r>
-      <w:proofErr w:type="spellStart"/>
-      <w:r>
-        <w:rPr>
-          <w:rFonts w:hint="cs"/>
-          <w:rtl/>
-        </w:rPr>
-        <w:t>הת׳רד</w:t>
-      </w:r>
-      <w:proofErr w:type="spellEnd"/>
-      <w:r>
-        <w:rPr>
-          <w:rFonts w:hint="cs"/>
-          <w:rtl/>
-        </w:rPr>
-        <w:t xml:space="preserve"> הראשון (בעל עדיפות גבוהה יותר) עושה אנליזה לפיצ׳ר שחלונו כרגע מוצג למשתמש ובהתאמה</w:t>
+      <w:r>
+        <w:rPr>
+          <w:rFonts w:hint="cs"/>
+          <w:rtl/>
+        </w:rPr>
+        <w:t>) בשני ת׳רדים נפרדים, כאשר הת׳רד הראשון (בעל עדיפות גבוהה יותר) עושה אנליזה לפיצ׳ר שחלונו כרגע מוצג למשתמש ובהתאמה</w:t>
       </w:r>
       <w:r>
         <w:rPr>
@@ -1622,23 +1524,7 @@
           <w:rFonts w:hint="cs"/>
           <w:rtl/>
         </w:rPr>
-        <w:t xml:space="preserve"> שהוזכר קודם לכן, מחוברת לסופו של </w:t>
-      </w:r>
-      <w:proofErr w:type="spellStart"/>
-      <w:r>
-        <w:rPr>
-          <w:rFonts w:hint="cs"/>
-          <w:rtl/>
-        </w:rPr>
-        <w:t>הת׳רד</w:t>
-      </w:r>
-      <w:proofErr w:type="spellEnd"/>
-      <w:r>
-        <w:rPr>
-          <w:rFonts w:hint="cs"/>
-          <w:rtl/>
-        </w:rPr>
-        <w:t xml:space="preserve"> הראשון (כסוג של מתודת </w:t>
+        <w:t xml:space="preserve"> שהוזכר קודם לכן, מחוברת לסופו של הת׳רד הראשון (כסוג של מתודת </w:t>
       </w:r>
       <w:r>
         <w:t>Callback</w:t>
@@ -1689,11 +1575,9 @@
         </w:rPr>
         <w:t xml:space="preserve">תחת </w:t>
       </w:r>
-      <w:proofErr w:type="spellStart"/>
       <w:r>
         <w:t>AnalyticsView</w:t>
       </w:r>
-      <w:proofErr w:type="spellEnd"/>
       <w:r>
         <w:rPr>
           <w:rFonts w:hint="cs"/>
@@ -1701,11 +1585,9 @@
         </w:rPr>
         <w:t xml:space="preserve">, המכיל את חלון האנימציה </w:t>
       </w:r>
-      <w:proofErr w:type="spellStart"/>
       <w:r>
         <w:t>reanalyzingOverlay</w:t>
       </w:r>
-      <w:proofErr w:type="spellEnd"/>
       <w:r>
         <w:rPr>
           <w:rFonts w:hint="cs"/>
@@ -1713,11 +1595,9 @@
         </w:rPr>
         <w:t xml:space="preserve"> (מופע של </w:t>
       </w:r>
-      <w:proofErr w:type="spellStart"/>
       <w:r>
         <w:t>ReanalyzingView</w:t>
       </w:r>
-      <w:proofErr w:type="spellEnd"/>
       <w:r>
         <w:rPr>
           <w:rFonts w:hint="cs"/>
@@ -1725,11 +1605,9 @@
         </w:rPr>
         <w:t xml:space="preserve">), אנו רושמים לאירוע </w:t>
       </w:r>
-      <w:proofErr w:type="spellStart"/>
       <w:r>
         <w:t>m_AnalysisFinishedEvent</w:t>
       </w:r>
-      <w:proofErr w:type="spellEnd"/>
       <w:r>
         <w:rPr>
           <w:rFonts w:hint="cs"/>
@@ -1744,11 +1622,9 @@
         </w:rPr>
         <w:t xml:space="preserve">: </w:t>
       </w:r>
-      <w:proofErr w:type="spellStart"/>
       <w:r>
         <w:t>AnalysisFinishedNotification</w:t>
       </w:r>
-      <w:proofErr w:type="spellEnd"/>
       <w:r>
         <w:rPr>
           <w:rFonts w:hint="cs"/>
@@ -1781,11 +1657,9 @@
         </w:rPr>
         <w:t xml:space="preserve">המתודה הנ״ל, משנה ערך בוליאני במחלקת האנימציה </w:t>
       </w:r>
-      <w:proofErr w:type="spellStart"/>
       <w:r>
         <w:t>ReanalyzingView</w:t>
       </w:r>
-      <w:proofErr w:type="spellEnd"/>
       <w:r>
         <w:rPr>
           <w:rFonts w:hint="cs"/>
@@ -1925,65 +1799,52 @@
         </w:rPr>
         <w:t xml:space="preserve"> </w:t>
       </w:r>
-      <w:proofErr w:type="spellStart"/>
       <w:r>
         <w:rPr>
           <w:b/>
           <w:bCs/>
         </w:rPr>
-        <w:t>Observervable</w:t>
-      </w:r>
-      <w:proofErr w:type="spellEnd"/>
-      <w:r>
+        <w:t>Observervable Subject &amp; Notifier:</w:t>
+      </w:r>
+    </w:p>
+    <w:p>
+      <w:pPr>
+        <w:spacing w:after="0" w:line="240" w:lineRule="auto"/>
+        <w:ind w:right="720"/>
+      </w:pPr>
+      <w:r>
+        <w:t>ViewModels</w:t>
+      </w:r>
+      <w:r>
+        <w:sym w:font="Wingdings" w:char="F0E8"/>
+      </w:r>
+      <w:r>
+        <w:t>AnalyticsViewModel</w:t>
+      </w:r>
+      <w:r>
+        <w:t>.cs</w:t>
+      </w:r>
+    </w:p>
+    <w:p>
+      <w:pPr>
+        <w:spacing w:after="0" w:line="240" w:lineRule="auto"/>
+        <w:ind w:right="720"/>
+      </w:pPr>
+    </w:p>
+    <w:p>
+      <w:pPr>
+        <w:spacing w:after="0" w:line="240" w:lineRule="auto"/>
+        <w:ind w:right="720"/>
         <w:rPr>
           <w:b/>
           <w:bCs/>
         </w:rPr>
-        <w:t xml:space="preserve"> Subject &amp; Notifier:</w:t>
-      </w:r>
-    </w:p>
-    <w:p>
-      <w:pPr>
-        <w:spacing w:after="0" w:line="240" w:lineRule="auto"/>
-        <w:ind w:right="720"/>
-      </w:pPr>
-      <w:proofErr w:type="spellStart"/>
-      <w:r>
-        <w:t>ViewModels</w:t>
-      </w:r>
-      <w:proofErr w:type="spellEnd"/>
-      <w:r>
-        <w:sym w:font="Wingdings" w:char="F0E8"/>
-      </w:r>
-      <w:proofErr w:type="spellStart"/>
-      <w:r>
-        <w:t>AnalyticsViewModel</w:t>
-      </w:r>
-      <w:r>
-        <w:t>.cs</w:t>
-      </w:r>
-      <w:proofErr w:type="spellEnd"/>
-    </w:p>
-    <w:p>
-      <w:pPr>
-        <w:spacing w:after="0" w:line="240" w:lineRule="auto"/>
-        <w:ind w:right="720"/>
-      </w:pPr>
-    </w:p>
-    <w:p>
-      <w:pPr>
-        <w:spacing w:after="0" w:line="240" w:lineRule="auto"/>
-        <w:ind w:right="720"/>
+      </w:pPr>
+      <w:r>
         <w:rPr>
           <w:b/>
           <w:bCs/>
         </w:rPr>
-      </w:pPr>
-      <w:r>
-        <w:rPr>
-          <w:b/>
-          <w:bCs/>
-        </w:rPr>
         <w:t>Observer:</w:t>
       </w:r>
     </w:p>
@@ -1998,14 +1859,12 @@
       <w:r>
         <w:sym w:font="Wingdings" w:char="F0E8"/>
       </w:r>
-      <w:proofErr w:type="spellStart"/>
       <w:r>
         <w:t>ReanalyzingView</w:t>
       </w:r>
       <w:r>
         <w:t>.cs</w:t>
       </w:r>
-      <w:proofErr w:type="spellEnd"/>
     </w:p>
     <w:p>
       <w:pPr>
@@ -2141,7 +2000,7 @@
           <w:lang w:val="he-IL"/>
         </w:rPr>
         <w:drawing>
-          <wp:anchor distT="0" distB="0" distL="114300" distR="114300" simplePos="0" relativeHeight="251665408" behindDoc="0" locked="0" layoutInCell="1" allowOverlap="1" wp14:anchorId="41CCED77" wp14:editId="4C175E9C">
+          <wp:anchor distT="0" distB="0" distL="114300" distR="114300" simplePos="0" relativeHeight="251665408" behindDoc="0" locked="0" layoutInCell="1" allowOverlap="1" wp14:anchorId="41CCED77" wp14:editId="3C4CBB2C">
             <wp:simplePos x="0" y="0"/>
             <wp:positionH relativeFrom="margin">
               <wp:align>center</wp:align>
@@ -2470,17 +2329,8 @@
           <w:rFonts w:hint="cs"/>
           <w:rtl/>
         </w:rPr>
-        <w:t xml:space="preserve">בצורה </w:t>
-      </w:r>
-      <w:proofErr w:type="spellStart"/>
-      <w:r>
-        <w:rPr>
-          <w:rFonts w:hint="cs"/>
-          <w:rtl/>
-        </w:rPr>
-        <w:t>שתמשר</w:t>
-      </w:r>
-      <w:proofErr w:type="spellEnd"/>
+        <w:t>בצורה שתמשר</w:t>
+      </w:r>
       <w:r>
         <w:rPr>
           <w:rFonts w:hint="cs"/>
@@ -2562,17 +2412,40 @@
           <w:rFonts w:hint="cs"/>
           <w:rtl/>
         </w:rPr>
-        <w:t xml:space="preserve">מימוש </w:t>
-      </w:r>
-      <w:proofErr w:type="spellStart"/>
-      <w:r>
-        <w:rPr>
-          <w:rFonts w:hint="cs"/>
-          <w:rtl/>
-        </w:rPr>
-        <w:t>מהאינטרפייס</w:t>
-      </w:r>
-      <w:proofErr w:type="spellEnd"/>
+        <w:t xml:space="preserve">מימוש מהאינטרפייס </w:t>
+      </w:r>
+      <w:r>
+        <w:rPr>
+          <w:rFonts w:hint="cs"/>
+        </w:rPr>
+        <w:t>ID</w:t>
+      </w:r>
+      <w:r>
+        <w:t>ictionary</w:t>
+      </w:r>
+      <w:r>
+        <w:rPr>
+          <w:rFonts w:hint="cs"/>
+          <w:rtl/>
+        </w:rPr>
+        <w:t xml:space="preserve"> וקומפוזיציה אצל המחלקה המממשת </w:t>
+      </w:r>
+      <w:r>
+        <w:rPr>
+          <w:rFonts w:hint="cs"/>
+        </w:rPr>
+        <w:t>D</w:t>
+      </w:r>
+      <w:r>
+        <w:t>ictionaryDecorator</w:t>
+      </w:r>
+      <w:r>
+        <w:rPr>
+          <w:rFonts w:hint="cs"/>
+          <w:rtl/>
+        </w:rPr>
+        <w:t>,</w:t>
+      </w:r>
       <w:r>
         <w:rPr>
           <w:rFonts w:hint="cs"/>
@@ -2580,49 +2453,6 @@
         </w:rPr>
         <w:t xml:space="preserve"> </w:t>
       </w:r>
-      <w:proofErr w:type="spellStart"/>
-      <w:r>
-        <w:rPr>
-          <w:rFonts w:hint="cs"/>
-        </w:rPr>
-        <w:t>ID</w:t>
-      </w:r>
-      <w:r>
-        <w:t>ictionary</w:t>
-      </w:r>
-      <w:proofErr w:type="spellEnd"/>
-      <w:r>
-        <w:rPr>
-          <w:rFonts w:hint="cs"/>
-          <w:rtl/>
-        </w:rPr>
-        <w:t xml:space="preserve"> וקומפוזיציה אצל המחלקה המממשת </w:t>
-      </w:r>
-      <w:proofErr w:type="spellStart"/>
-      <w:r>
-        <w:rPr>
-          <w:rFonts w:hint="cs"/>
-        </w:rPr>
-        <w:t>D</w:t>
-      </w:r>
-      <w:r>
-        <w:t>ictionaryDecorator</w:t>
-      </w:r>
-      <w:proofErr w:type="spellEnd"/>
-      <w:r>
-        <w:rPr>
-          <w:rFonts w:hint="cs"/>
-          <w:rtl/>
-        </w:rPr>
-        <w:t>,</w:t>
-      </w:r>
-      <w:r>
-        <w:rPr>
-          <w:rFonts w:hint="cs"/>
-          <w:rtl/>
-        </w:rPr>
-        <w:t xml:space="preserve"> </w:t>
-      </w:r>
       <w:r>
         <w:rPr>
           <w:rFonts w:hint="cs"/>
@@ -2698,7 +2528,6 @@
         </w:rPr>
         <w:t xml:space="preserve"> בשם</w:t>
       </w:r>
-      <w:proofErr w:type="spellStart"/>
       <w:r>
         <w:rPr>
           <w:rFonts w:hint="cs"/>
@@ -2706,11 +2535,7 @@
         <w:t>S</w:t>
       </w:r>
       <w:r>
-        <w:t>ortedValueDictionary</w:t>
-      </w:r>
-      <w:proofErr w:type="spellEnd"/>
-      <w:r>
-        <w:t xml:space="preserve"> </w:t>
+        <w:t xml:space="preserve">ortedValueDictionary </w:t>
       </w:r>
       <w:r>
         <w:rPr>
@@ -2823,22 +2648,18 @@
       <w:r>
         <w:sym w:font="Wingdings" w:char="F0E8"/>
       </w:r>
-      <w:proofErr w:type="spellStart"/>
       <w:r>
         <w:t>DesignPatterns</w:t>
       </w:r>
-      <w:proofErr w:type="spellEnd"/>
       <w:r>
         <w:sym w:font="Wingdings" w:char="F0E8"/>
       </w:r>
-      <w:proofErr w:type="spellStart"/>
       <w:r>
         <w:t>Decorator</w:t>
       </w:r>
       <w:r>
         <w:t>.cs</w:t>
       </w:r>
-      <w:proofErr w:type="spellEnd"/>
       <w:r>
         <w:t xml:space="preserve"> </w:t>
       </w:r>
@@ -2967,16 +2788,16 @@
           <w:noProof/>
         </w:rPr>
         <w:drawing>
-          <wp:anchor distT="0" distB="0" distL="114300" distR="114300" simplePos="0" relativeHeight="251669504" behindDoc="0" locked="0" layoutInCell="1" allowOverlap="1" wp14:anchorId="421DBC2B" wp14:editId="4A9C5912">
+          <wp:anchor distT="0" distB="0" distL="114300" distR="114300" simplePos="0" relativeHeight="251669504" behindDoc="0" locked="0" layoutInCell="1" allowOverlap="1" wp14:anchorId="421DBC2B" wp14:editId="1E665A82">
             <wp:simplePos x="0" y="0"/>
             <wp:positionH relativeFrom="column">
-              <wp:posOffset>-855207</wp:posOffset>
+              <wp:posOffset>-753745</wp:posOffset>
             </wp:positionH>
             <wp:positionV relativeFrom="paragraph">
-              <wp:posOffset>328571</wp:posOffset>
+              <wp:posOffset>325120</wp:posOffset>
             </wp:positionV>
-            <wp:extent cx="6993890" cy="3249295"/>
-            <wp:effectExtent l="0" t="0" r="3810" b="1905"/>
+            <wp:extent cx="6790055" cy="3249295"/>
+            <wp:effectExtent l="0" t="0" r="4445" b="1905"/>
             <wp:wrapTopAndBottom/>
             <wp:docPr id="14" name="Picture 14"/>
             <wp:cNvGraphicFramePr>
@@ -3004,7 +2825,7 @@
                   <pic:spPr>
                     <a:xfrm>
                       <a:off x="0" y="0"/>
-                      <a:ext cx="6993890" cy="3249295"/>
+                      <a:ext cx="6790055" cy="3249295"/>
                     </a:xfrm>
                     <a:prstGeom prst="rect">
                       <a:avLst/>
@@ -3037,6 +2858,10 @@
       <w:pPr>
         <w:bidi w:val="0"/>
         <w:spacing w:after="200"/>
+        <w:rPr>
+          <w:rFonts w:hint="cs"/>
+          <w:rtl/>
+        </w:rPr>
       </w:pPr>
       <w:r>
         <w:br w:type="page"/>
@@ -3112,7 +2937,6 @@
         <w:spacing w:after="0" w:line="240" w:lineRule="auto"/>
         <w:ind w:right="142"/>
         <w:rPr>
-          <w:rFonts w:hint="cs"/>
           <w:rtl/>
         </w:rPr>
       </w:pPr>
@@ -3146,7 +2970,6 @@
         </w:rPr>
         <w:t xml:space="preserve"> </w:t>
       </w:r>
-      <w:proofErr w:type="spellStart"/>
       <w:r>
         <w:rPr>
           <w:rFonts w:hint="cs"/>
@@ -3159,15 +2982,7 @@
           <w:rFonts w:hint="cs"/>
           <w:rtl/>
         </w:rPr>
-        <w:t>ית</w:t>
-      </w:r>
-      <w:proofErr w:type="spellEnd"/>
-      <w:r>
-        <w:rPr>
-          <w:rFonts w:hint="cs"/>
-          <w:rtl/>
-        </w:rPr>
-        <w:t xml:space="preserve"> של</w:t>
+        <w:t>ית של</w:t>
       </w:r>
       <w:r>
         <w:rPr>
@@ -3260,11 +3075,9 @@
         </w:rPr>
         <w:t xml:space="preserve"> (</w:t>
       </w:r>
-      <w:proofErr w:type="spellStart"/>
       <w:r>
         <w:t>Func</w:t>
       </w:r>
-      <w:proofErr w:type="spellEnd"/>
       <w:r>
         <w:rPr>
           <w:rFonts w:hint="cs"/>
@@ -3315,33 +3128,15 @@
         </w:rPr>
         <w:t>-</w:t>
       </w:r>
-      <w:proofErr w:type="spellStart"/>
       <w:r>
         <w:t>DictionaryFactory</w:t>
       </w:r>
-      <w:proofErr w:type="spellEnd"/>
-      <w:r>
-        <w:rPr>
-          <w:rFonts w:hint="cs"/>
-          <w:rtl/>
-        </w:rPr>
-        <w:t xml:space="preserve"> לדעת מה הוא צריך לפרסר (במקרה שלנו, אילו סוגי </w:t>
-      </w:r>
-      <w:proofErr w:type="spellStart"/>
-      <w:r>
-        <w:rPr>
-          <w:rFonts w:hint="cs"/>
-          <w:rtl/>
-        </w:rPr>
-        <w:t>פוסטים</w:t>
-      </w:r>
-      <w:proofErr w:type="spellEnd"/>
-      <w:r>
-        <w:rPr>
-          <w:rFonts w:hint="cs"/>
-          <w:rtl/>
-        </w:rPr>
-        <w:t xml:space="preserve">) לפני החזרת </w:t>
+      <w:r>
+        <w:rPr>
+          <w:rFonts w:hint="cs"/>
+          <w:rtl/>
+        </w:rPr>
+        <w:t xml:space="preserve"> לדעת מה הוא צריך לפרסר (במקרה שלנו, אילו סוגי פוסטים) לפני החזרת </w:t>
       </w:r>
       <w:r>
         <w:t>Dictionary</w:t>
@@ -3351,23 +3146,7 @@
           <w:rFonts w:hint="cs"/>
           <w:rtl/>
         </w:rPr>
-        <w:t xml:space="preserve"> </w:t>
-      </w:r>
-      <w:proofErr w:type="spellStart"/>
-      <w:r>
-        <w:rPr>
-          <w:rFonts w:hint="cs"/>
-          <w:rtl/>
-        </w:rPr>
-        <w:t>ממויין</w:t>
-      </w:r>
-      <w:proofErr w:type="spellEnd"/>
-      <w:r>
-        <w:rPr>
-          <w:rFonts w:hint="cs"/>
-          <w:rtl/>
-        </w:rPr>
-        <w:t>.</w:t>
+        <w:t xml:space="preserve"> ממויין.</w:t>
       </w:r>
     </w:p>
     <w:p>
@@ -3450,21 +3229,8 @@
         </w:rPr>
         <w:t xml:space="preserve">המימוש מבוצע על ידי שימוש במתודה המקבלת פרמטר מסוג </w:t>
       </w:r>
-      <w:proofErr w:type="spellStart"/>
-      <w:r>
-        <w:t>Func</w:t>
-      </w:r>
-      <w:proofErr w:type="spellEnd"/>
-      <w:r>
-        <w:t>&lt;</w:t>
-      </w:r>
-      <w:proofErr w:type="spellStart"/>
-      <w:r>
-        <w:t>Post.eType</w:t>
-      </w:r>
-      <w:proofErr w:type="spellEnd"/>
-      <w:r>
-        <w:t>?, bool</w:t>
+      <w:r>
+        <w:t>Func&lt;Post.eType?, bool</w:t>
       </w:r>
       <w:r>
         <w:t>&gt;</w:t>
@@ -3500,11 +3266,9 @@
         </w:rPr>
         <w:t>ת ה-</w:t>
       </w:r>
-      <w:proofErr w:type="spellStart"/>
       <w:r>
         <w:t>Startegy</w:t>
       </w:r>
-      <w:proofErr w:type="spellEnd"/>
       <w:r>
         <w:rPr>
           <w:rFonts w:hint="cs"/>
@@ -3551,15 +3315,7 @@
         <w:t>(</w:t>
       </w:r>
       <w:r>
-        <w:t xml:space="preserve">Inline </w:t>
-      </w:r>
-      <w:proofErr w:type="spellStart"/>
-      <w:r>
-        <w:t>Annonymous</w:t>
-      </w:r>
-      <w:proofErr w:type="spellEnd"/>
-      <w:r>
-        <w:t xml:space="preserve"> Function</w:t>
+        <w:t>Inline Annonymous Function</w:t>
       </w:r>
       <w:r>
         <w:rPr>
@@ -3598,7 +3354,6 @@
         <w:spacing w:after="0" w:line="240" w:lineRule="auto"/>
         <w:ind w:right="720"/>
         <w:rPr>
-          <w:rFonts w:hint="cs"/>
           <w:rtl/>
         </w:rPr>
       </w:pPr>
@@ -3608,7 +3363,6 @@
         <w:spacing w:after="0" w:line="240" w:lineRule="auto"/>
         <w:ind w:right="720"/>
         <w:rPr>
-          <w:rFonts w:hint="cs"/>
           <w:rtl/>
         </w:rPr>
       </w:pPr>
@@ -3646,30 +3400,21 @@
       <w:r>
         <w:sym w:font="Wingdings" w:char="F0E8"/>
       </w:r>
-      <w:proofErr w:type="spellStart"/>
       <w:r>
         <w:t>DesignPatterns</w:t>
       </w:r>
-      <w:proofErr w:type="spellEnd"/>
       <w:r>
         <w:sym w:font="Wingdings" w:char="F0E8"/>
       </w:r>
-      <w:proofErr w:type="spellStart"/>
       <w:r>
         <w:t>FactoryMethod</w:t>
       </w:r>
-      <w:proofErr w:type="spellEnd"/>
       <w:r>
         <w:sym w:font="Wingdings" w:char="F0E8"/>
       </w:r>
       <w:r>
-        <w:t xml:space="preserve"> </w:t>
-      </w:r>
-      <w:proofErr w:type="spellStart"/>
-      <w:r>
-        <w:t>DictionaryFactory.cs</w:t>
-      </w:r>
-      <w:proofErr w:type="spellEnd"/>
+        <w:t xml:space="preserve"> DictionaryFactory.cs</w:t>
+      </w:r>
     </w:p>
     <w:p>
       <w:pPr>
@@ -3729,8 +3474,6 @@
           <w:rtl/>
         </w:rPr>
       </w:pPr>
-      <w:bookmarkStart w:id="0" w:name="_GoBack"/>
-      <w:bookmarkEnd w:id="0"/>
     </w:p>
     <w:p>
       <w:pPr>
@@ -3762,7 +3505,7 @@
           <w:lang w:val="he-IL"/>
         </w:rPr>
         <w:drawing>
-          <wp:anchor distT="0" distB="0" distL="114300" distR="114300" simplePos="0" relativeHeight="251674624" behindDoc="0" locked="0" layoutInCell="1" allowOverlap="1" wp14:anchorId="3C47FA44" wp14:editId="4F04BAB4">
+          <wp:anchor distT="0" distB="0" distL="114300" distR="114300" simplePos="0" relativeHeight="251674624" behindDoc="0" locked="0" layoutInCell="1" allowOverlap="1" wp14:anchorId="3C47FA44" wp14:editId="2C9B036F">
             <wp:simplePos x="0" y="0"/>
             <wp:positionH relativeFrom="margin">
               <wp:posOffset>-906780</wp:posOffset>
@@ -3868,6 +3611,7 @@
       </w:r>
     </w:p>
     <w:p>
+      <w:bookmarkStart w:id="0" w:name="_GoBack"/>
       <w:r>
         <w:rPr>
           <w:noProof/>
@@ -3875,16 +3619,16 @@
           <w:lang w:val="he-IL"/>
         </w:rPr>
         <w:drawing>
-          <wp:anchor distT="0" distB="0" distL="114300" distR="114300" simplePos="0" relativeHeight="251670528" behindDoc="0" locked="0" layoutInCell="1" allowOverlap="1" wp14:anchorId="1A7F1C0F" wp14:editId="20C0933B">
+          <wp:anchor distT="0" distB="0" distL="114300" distR="114300" simplePos="0" relativeHeight="251670528" behindDoc="0" locked="0" layoutInCell="1" allowOverlap="1" wp14:anchorId="1A7F1C0F" wp14:editId="26772F6E">
             <wp:simplePos x="0" y="0"/>
             <wp:positionH relativeFrom="margin">
-              <wp:align>center</wp:align>
+              <wp:posOffset>-817348</wp:posOffset>
             </wp:positionH>
             <wp:positionV relativeFrom="paragraph">
-              <wp:posOffset>147680</wp:posOffset>
+              <wp:posOffset>216084</wp:posOffset>
             </wp:positionV>
-            <wp:extent cx="6343410" cy="4624594"/>
-            <wp:effectExtent l="0" t="0" r="0" b="0"/>
+            <wp:extent cx="6944995" cy="3227705"/>
+            <wp:effectExtent l="0" t="0" r="1905" b="0"/>
             <wp:wrapTopAndBottom/>
             <wp:docPr id="15" name="Picture 15"/>
             <wp:cNvGraphicFramePr>
@@ -3912,7 +3656,7 @@
                   <pic:spPr>
                     <a:xfrm>
                       <a:off x="0" y="0"/>
-                      <a:ext cx="6343410" cy="4624594"/>
+                      <a:ext cx="6944995" cy="3227705"/>
                     </a:xfrm>
                     <a:prstGeom prst="rect">
                       <a:avLst/>
@@ -3930,6 +3674,7 @@
           </wp:anchor>
         </w:drawing>
       </w:r>
+      <w:bookmarkEnd w:id="0"/>
     </w:p>
     <w:p>
       <w:pPr>
@@ -4378,23 +4123,13 @@
         </wp:anchor>
       </w:drawing>
     </w:r>
-    <w:proofErr w:type="spellStart"/>
     <w:r>
       <w:rPr>
         <w:rFonts w:ascii="Arial" w:hAnsi="Arial" w:cs="Arial" w:hint="cs"/>
         <w:color w:val="595959" w:themeColor="text1" w:themeTint="A6"/>
         <w:rtl/>
       </w:rPr>
-      <w:t>תיכנות</w:t>
-    </w:r>
-    <w:proofErr w:type="spellEnd"/>
-    <w:r>
-      <w:rPr>
-        <w:rFonts w:ascii="Arial" w:hAnsi="Arial" w:cs="Arial" w:hint="cs"/>
-        <w:color w:val="595959" w:themeColor="text1" w:themeTint="A6"/>
-        <w:rtl/>
-      </w:rPr>
-      <w:t xml:space="preserve"> יישומי בעזרת </w:t>
+      <w:t xml:space="preserve">תיכנות יישומי בעזרת </w:t>
     </w:r>
     <w:r>
       <w:rPr>
@@ -4534,7 +4269,6 @@
       </w:rPr>
       <w:t xml:space="preserve">, </w:t>
     </w:r>
-    <w:proofErr w:type="spellStart"/>
     <w:r>
       <w:rPr>
         <w:rFonts w:ascii="Arial" w:hAnsi="Arial" w:cs="Arial" w:hint="cs"/>
@@ -4543,31 +4277,8 @@
         <w:color w:val="595959" w:themeColor="text1" w:themeTint="A6"/>
         <w:rtl/>
       </w:rPr>
-      <w:t>דלב</w:t>
+      <w:t>דלב עטייה</w:t>
     </w:r>
-    <w:proofErr w:type="spellEnd"/>
-    <w:r>
-      <w:rPr>
-        <w:rFonts w:ascii="Arial" w:hAnsi="Arial" w:cs="Arial" w:hint="cs"/>
-        <w:b/>
-        <w:bCs/>
-        <w:color w:val="595959" w:themeColor="text1" w:themeTint="A6"/>
-        <w:rtl/>
-      </w:rPr>
-      <w:t xml:space="preserve"> </w:t>
-    </w:r>
-    <w:proofErr w:type="spellStart"/>
-    <w:r>
-      <w:rPr>
-        <w:rFonts w:ascii="Arial" w:hAnsi="Arial" w:cs="Arial" w:hint="cs"/>
-        <w:b/>
-        <w:bCs/>
-        <w:color w:val="595959" w:themeColor="text1" w:themeTint="A6"/>
-        <w:rtl/>
-      </w:rPr>
-      <w:t>עטייה</w:t>
-    </w:r>
-    <w:proofErr w:type="spellEnd"/>
     <w:r>
       <w:rPr>
         <w:rFonts w:ascii="Arial" w:hAnsi="Arial" w:cs="Arial" w:hint="cs"/>
@@ -7376,7 +7087,7 @@
 </file>
 
 <file path=customXml/itemProps2.xml><?xml version="1.0" encoding="utf-8"?>
-<ds:datastoreItem xmlns:ds="http://schemas.openxmlformats.org/officeDocument/2006/customXml" ds:itemID="{B9C3BF29-F027-E94D-A849-A743771495B0}">
+<ds:datastoreItem xmlns:ds="http://schemas.openxmlformats.org/officeDocument/2006/customXml" ds:itemID="{F071328D-CE20-854F-9D1C-476504AFF190}">
   <ds:schemaRefs>
     <ds:schemaRef ds:uri="http://schemas.openxmlformats.org/officeDocument/2006/bibliography"/>
   </ds:schemaRefs>

</xml_diff>